<commit_message>
working write to the file
</commit_message>
<xml_diff>
--- a/Записка, Пятницкий С.В. гр.972302.docx
+++ b/Записка, Пятницкий С.В. гр.972302.docx
@@ -52,6 +52,7 @@
     <w:p>
       <w:pPr>
         <w:spacing w:before="100" w:beforeAutospacing="1" w:after="0" w:line="240" w:lineRule="auto"/>
+        <w:jc w:val="center"/>
         <w:rPr>
           <w:rFonts w:ascii="Times New Roman" w:eastAsia="Times New Roman" w:hAnsi="Times New Roman" w:cs="Times New Roman"/>
           <w:color w:val="000000"/>
@@ -284,6 +285,45 @@
     </w:p>
     <w:p>
       <w:pPr>
+        <w:spacing w:before="100" w:beforeAutospacing="1" w:after="0" w:line="240" w:lineRule="auto"/>
+        <w:jc w:val="center"/>
+        <w:rPr>
+          <w:rFonts w:ascii="Times New Roman" w:eastAsia="Times New Roman" w:hAnsi="Times New Roman" w:cs="Times New Roman"/>
+          <w:color w:val="000000"/>
+          <w:sz w:val="28"/>
+          <w:szCs w:val="28"/>
+          <w:lang w:eastAsia="ru-RU"/>
+        </w:rPr>
+      </w:pPr>
+    </w:p>
+    <w:p>
+      <w:pPr>
+        <w:spacing w:before="100" w:beforeAutospacing="1" w:after="0" w:line="240" w:lineRule="auto"/>
+        <w:jc w:val="center"/>
+        <w:rPr>
+          <w:rFonts w:ascii="Times New Roman" w:eastAsia="Times New Roman" w:hAnsi="Times New Roman" w:cs="Times New Roman"/>
+          <w:color w:val="000000"/>
+          <w:sz w:val="28"/>
+          <w:szCs w:val="28"/>
+          <w:lang w:eastAsia="ru-RU"/>
+        </w:rPr>
+      </w:pPr>
+    </w:p>
+    <w:p>
+      <w:pPr>
+        <w:spacing w:before="100" w:beforeAutospacing="1" w:after="0" w:line="240" w:lineRule="auto"/>
+        <w:jc w:val="center"/>
+        <w:rPr>
+          <w:rFonts w:ascii="Times New Roman" w:eastAsia="Times New Roman" w:hAnsi="Times New Roman" w:cs="Times New Roman"/>
+          <w:color w:val="000000"/>
+          <w:sz w:val="28"/>
+          <w:szCs w:val="28"/>
+          <w:lang w:eastAsia="ru-RU"/>
+        </w:rPr>
+      </w:pPr>
+    </w:p>
+    <w:p>
+      <w:pPr>
         <w:pStyle w:val="a4"/>
         <w:ind w:left="4956"/>
         <w:rPr>
@@ -313,8 +353,56 @@
       </w:r>
       <w:r>
         <w:rPr>
+          <w:rFonts w:ascii="Times New Roman" w:hAnsi="Times New Roman" w:cs="Times New Roman"/>
+          <w:sz w:val="28"/>
+          <w:szCs w:val="28"/>
           <w:lang w:eastAsia="ru-RU"/>
         </w:rPr>
+        <w:t>Выполнил: студент группы</w:t>
+      </w:r>
+      <w:r>
+        <w:rPr>
+          <w:rFonts w:ascii="Times New Roman" w:hAnsi="Times New Roman" w:cs="Times New Roman"/>
+          <w:sz w:val="28"/>
+          <w:szCs w:val="28"/>
+          <w:lang w:eastAsia="ru-RU"/>
+        </w:rPr>
+        <w:t xml:space="preserve"> </w:t>
+      </w:r>
+      <w:r>
+        <w:rPr>
+          <w:rFonts w:ascii="Times New Roman" w:hAnsi="Times New Roman" w:cs="Times New Roman"/>
+          <w:sz w:val="28"/>
+          <w:szCs w:val="28"/>
+          <w:lang w:eastAsia="ru-RU"/>
+        </w:rPr>
+        <w:t>9</w:t>
+      </w:r>
+      <w:r>
+        <w:rPr>
+          <w:rFonts w:ascii="Times New Roman" w:hAnsi="Times New Roman" w:cs="Times New Roman"/>
+          <w:sz w:val="28"/>
+          <w:szCs w:val="28"/>
+          <w:lang w:eastAsia="ru-RU"/>
+        </w:rPr>
+        <w:t>7230</w:t>
+      </w:r>
+      <w:r>
+        <w:rPr>
+          <w:rFonts w:ascii="Times New Roman" w:hAnsi="Times New Roman" w:cs="Times New Roman"/>
+          <w:sz w:val="28"/>
+          <w:szCs w:val="28"/>
+          <w:lang w:eastAsia="ru-RU"/>
+        </w:rPr>
+        <w:t>2</w:t>
+      </w:r>
+      <w:r>
+        <w:rPr>
+          <w:rFonts w:ascii="Times New Roman" w:hAnsi="Times New Roman" w:cs="Times New Roman"/>
+          <w:sz w:val="28"/>
+          <w:szCs w:val="28"/>
+          <w:lang w:eastAsia="ru-RU"/>
+        </w:rPr>
         <w:br/>
       </w:r>
       <w:r>
@@ -324,17 +412,20 @@
           <w:szCs w:val="28"/>
           <w:lang w:eastAsia="ru-RU"/>
         </w:rPr>
-        <w:t>Выполнил: студент группы</w:t>
-      </w:r>
-      <w:r>
+        <w:t xml:space="preserve">Пятницкий Сергей Вячеславович </w:t>
+      </w:r>
+    </w:p>
+    <w:p>
+      <w:pPr>
+        <w:pStyle w:val="a4"/>
+        <w:ind w:left="4962" w:hanging="142"/>
         <w:rPr>
           <w:rFonts w:ascii="Times New Roman" w:hAnsi="Times New Roman" w:cs="Times New Roman"/>
           <w:sz w:val="28"/>
           <w:szCs w:val="28"/>
           <w:lang w:eastAsia="ru-RU"/>
         </w:rPr>
-        <w:t xml:space="preserve"> </w:t>
-      </w:r>
+      </w:pPr>
       <w:r>
         <w:rPr>
           <w:rFonts w:ascii="Times New Roman" w:hAnsi="Times New Roman" w:cs="Times New Roman"/>
@@ -342,8 +433,10 @@
           <w:szCs w:val="28"/>
           <w:lang w:eastAsia="ru-RU"/>
         </w:rPr>
-        <w:t>9</w:t>
-      </w:r>
+        <w:br/>
+        <w:t xml:space="preserve">Руководитель: </w:t>
+      </w:r>
+      <w:proofErr w:type="spellStart"/>
       <w:r>
         <w:rPr>
           <w:rFonts w:ascii="Times New Roman" w:hAnsi="Times New Roman" w:cs="Times New Roman"/>
@@ -351,8 +444,9 @@
           <w:szCs w:val="28"/>
           <w:lang w:eastAsia="ru-RU"/>
         </w:rPr>
-        <w:t>7230</w:t>
-      </w:r>
+        <w:t>Голда</w:t>
+      </w:r>
+      <w:proofErr w:type="spellEnd"/>
       <w:r>
         <w:rPr>
           <w:rFonts w:ascii="Times New Roman" w:hAnsi="Times New Roman" w:cs="Times New Roman"/>
@@ -360,17 +454,20 @@
           <w:szCs w:val="28"/>
           <w:lang w:eastAsia="ru-RU"/>
         </w:rPr>
-        <w:t>2</w:t>
-      </w:r>
-      <w:r>
+        <w:t xml:space="preserve"> Ольга </w:t>
+      </w:r>
+    </w:p>
+    <w:p>
+      <w:pPr>
+        <w:pStyle w:val="a4"/>
+        <w:ind w:left="4820"/>
         <w:rPr>
           <w:rFonts w:ascii="Times New Roman" w:hAnsi="Times New Roman" w:cs="Times New Roman"/>
           <w:sz w:val="28"/>
           <w:szCs w:val="28"/>
           <w:lang w:eastAsia="ru-RU"/>
         </w:rPr>
-        <w:br/>
-      </w:r>
+      </w:pPr>
       <w:r>
         <w:rPr>
           <w:rFonts w:ascii="Times New Roman" w:hAnsi="Times New Roman" w:cs="Times New Roman"/>
@@ -378,57 +475,40 @@
           <w:szCs w:val="28"/>
           <w:lang w:eastAsia="ru-RU"/>
         </w:rPr>
-        <w:t xml:space="preserve">Пятницкий Сергей Вячеславович </w:t>
+        <w:t>Алекс</w:t>
+      </w:r>
+      <w:r>
+        <w:rPr>
+          <w:rFonts w:ascii="Times New Roman" w:hAnsi="Times New Roman" w:cs="Times New Roman"/>
+          <w:sz w:val="28"/>
+          <w:szCs w:val="28"/>
+          <w:lang w:eastAsia="ru-RU"/>
+        </w:rPr>
+        <w:t>е</w:t>
+      </w:r>
+      <w:r>
+        <w:rPr>
+          <w:rFonts w:ascii="Times New Roman" w:hAnsi="Times New Roman" w:cs="Times New Roman"/>
+          <w:sz w:val="28"/>
+          <w:szCs w:val="28"/>
+          <w:lang w:eastAsia="ru-RU"/>
+        </w:rPr>
+        <w:t>е</w:t>
+      </w:r>
+      <w:r>
+        <w:rPr>
+          <w:rFonts w:ascii="Times New Roman" w:hAnsi="Times New Roman" w:cs="Times New Roman"/>
+          <w:sz w:val="28"/>
+          <w:szCs w:val="28"/>
+          <w:lang w:eastAsia="ru-RU"/>
+        </w:rPr>
+        <w:t>вна</w:t>
       </w:r>
     </w:p>
     <w:p>
       <w:pPr>
         <w:pStyle w:val="a4"/>
         <w:ind w:left="4956"/>
-        <w:rPr>
-          <w:rFonts w:ascii="Times New Roman" w:hAnsi="Times New Roman" w:cs="Times New Roman"/>
-          <w:sz w:val="28"/>
-          <w:szCs w:val="28"/>
-          <w:lang w:eastAsia="ru-RU"/>
-        </w:rPr>
-      </w:pPr>
-      <w:r>
-        <w:rPr>
-          <w:rFonts w:ascii="Times New Roman" w:hAnsi="Times New Roman" w:cs="Times New Roman"/>
-          <w:sz w:val="28"/>
-          <w:szCs w:val="28"/>
-          <w:lang w:eastAsia="ru-RU"/>
-        </w:rPr>
-        <w:br/>
-        <w:t>Руководитель: Голда Ольга Алексеевна</w:t>
-      </w:r>
-    </w:p>
-    <w:p>
-      <w:pPr>
-        <w:pStyle w:val="a3"/>
-        <w:spacing w:after="0" w:afterAutospacing="0"/>
-        <w:rPr>
-          <w:color w:val="000000"/>
-          <w:sz w:val="28"/>
-          <w:szCs w:val="28"/>
-        </w:rPr>
-      </w:pPr>
-    </w:p>
-    <w:p>
-      <w:pPr>
-        <w:pStyle w:val="a3"/>
-        <w:spacing w:after="0" w:afterAutospacing="0"/>
-        <w:rPr>
-          <w:color w:val="000000"/>
-          <w:sz w:val="28"/>
-          <w:szCs w:val="28"/>
-        </w:rPr>
-      </w:pPr>
-    </w:p>
-    <w:p>
-      <w:pPr>
-        <w:pStyle w:val="a3"/>
-        <w:spacing w:after="0" w:afterAutospacing="0"/>
         <w:rPr>
           <w:color w:val="000000"/>
           <w:sz w:val="28"/>
@@ -547,15 +627,24 @@
             </w:rPr>
           </w:pPr>
           <w:r>
+            <w:rPr>
+              <w:szCs w:val="28"/>
+            </w:rPr>
             <w:fldChar w:fldCharType="begin"/>
           </w:r>
           <w:r>
+            <w:rPr>
+              <w:szCs w:val="28"/>
+            </w:rPr>
             <w:instrText xml:space="preserve"> TOC \o "1-3" \h \z \u </w:instrText>
           </w:r>
           <w:r>
+            <w:rPr>
+              <w:szCs w:val="28"/>
+            </w:rPr>
             <w:fldChar w:fldCharType="separate"/>
           </w:r>
-          <w:hyperlink w:anchor="_Toc33362610" w:history="1">
+          <w:hyperlink w:anchor="_Toc38373743" w:history="1">
             <w:r>
               <w:rPr>
                 <w:rStyle w:val="a5"/>
@@ -582,7 +671,7 @@
                 <w:noProof/>
                 <w:webHidden/>
               </w:rPr>
-              <w:instrText xml:space="preserve"> PAGEREF _Toc33362610 \h </w:instrText>
+              <w:instrText xml:space="preserve"> PAGEREF _Toc38373743 \h </w:instrText>
             </w:r>
             <w:r>
               <w:rPr>
@@ -624,7 +713,7 @@
               <w:lang w:eastAsia="ru-RU"/>
             </w:rPr>
           </w:pPr>
-          <w:hyperlink w:anchor="_Toc33362611" w:history="1">
+          <w:hyperlink w:anchor="_Toc38373744" w:history="1">
             <w:r>
               <w:rPr>
                 <w:rStyle w:val="a5"/>
@@ -651,7 +740,7 @@
                 <w:noProof/>
                 <w:webHidden/>
               </w:rPr>
-              <w:instrText xml:space="preserve"> PAGEREF _Toc33362611 \h </w:instrText>
+              <w:instrText xml:space="preserve"> PAGEREF _Toc38373744 \h </w:instrText>
             </w:r>
             <w:r>
               <w:rPr>
@@ -671,7 +760,247 @@
                 <w:noProof/>
                 <w:webHidden/>
               </w:rPr>
-              <w:t>4</w:t>
+              <w:t>5</w:t>
+            </w:r>
+            <w:r>
+              <w:rPr>
+                <w:noProof/>
+                <w:webHidden/>
+              </w:rPr>
+              <w:fldChar w:fldCharType="end"/>
+            </w:r>
+          </w:hyperlink>
+        </w:p>
+        <w:p>
+          <w:pPr>
+            <w:pStyle w:val="21"/>
+            <w:rPr>
+              <w:rFonts w:asciiTheme="minorHAnsi" w:hAnsiTheme="minorHAnsi" w:cstheme="minorBidi"/>
+            </w:rPr>
+          </w:pPr>
+          <w:hyperlink w:anchor="_Toc38373745" w:history="1">
+            <w:r>
+              <w:rPr>
+                <w:rStyle w:val="a5"/>
+              </w:rPr>
+              <w:t>1.1. Сортировка методом Хоара</w:t>
+            </w:r>
+            <w:r>
+              <w:rPr>
+                <w:webHidden/>
+              </w:rPr>
+              <w:tab/>
+            </w:r>
+            <w:r>
+              <w:rPr>
+                <w:webHidden/>
+              </w:rPr>
+              <w:fldChar w:fldCharType="begin"/>
+            </w:r>
+            <w:r>
+              <w:rPr>
+                <w:webHidden/>
+              </w:rPr>
+              <w:instrText xml:space="preserve"> PAGEREF _Toc38373745 \h </w:instrText>
+            </w:r>
+            <w:r>
+              <w:rPr>
+                <w:webHidden/>
+              </w:rPr>
+            </w:r>
+            <w:r>
+              <w:rPr>
+                <w:webHidden/>
+              </w:rPr>
+              <w:fldChar w:fldCharType="separate"/>
+            </w:r>
+            <w:r>
+              <w:rPr>
+                <w:webHidden/>
+              </w:rPr>
+              <w:t>5</w:t>
+            </w:r>
+            <w:r>
+              <w:rPr>
+                <w:webHidden/>
+              </w:rPr>
+              <w:fldChar w:fldCharType="end"/>
+            </w:r>
+          </w:hyperlink>
+        </w:p>
+        <w:p>
+          <w:pPr>
+            <w:pStyle w:val="21"/>
+            <w:rPr>
+              <w:rFonts w:asciiTheme="minorHAnsi" w:hAnsiTheme="minorHAnsi" w:cstheme="minorBidi"/>
+            </w:rPr>
+          </w:pPr>
+          <w:hyperlink w:anchor="_Toc38373746" w:history="1">
+            <w:r>
+              <w:rPr>
+                <w:rStyle w:val="a5"/>
+              </w:rPr>
+              <w:t>1.2 Линейный поиск</w:t>
+            </w:r>
+            <w:r>
+              <w:rPr>
+                <w:webHidden/>
+              </w:rPr>
+              <w:tab/>
+            </w:r>
+            <w:r>
+              <w:rPr>
+                <w:webHidden/>
+              </w:rPr>
+              <w:fldChar w:fldCharType="begin"/>
+            </w:r>
+            <w:r>
+              <w:rPr>
+                <w:webHidden/>
+              </w:rPr>
+              <w:instrText xml:space="preserve"> PAGEREF _Toc38373746 \h </w:instrText>
+            </w:r>
+            <w:r>
+              <w:rPr>
+                <w:webHidden/>
+              </w:rPr>
+            </w:r>
+            <w:r>
+              <w:rPr>
+                <w:webHidden/>
+              </w:rPr>
+              <w:fldChar w:fldCharType="separate"/>
+            </w:r>
+            <w:r>
+              <w:rPr>
+                <w:webHidden/>
+              </w:rPr>
+              <w:t>6</w:t>
+            </w:r>
+            <w:r>
+              <w:rPr>
+                <w:webHidden/>
+              </w:rPr>
+              <w:fldChar w:fldCharType="end"/>
+            </w:r>
+          </w:hyperlink>
+        </w:p>
+        <w:p>
+          <w:pPr>
+            <w:pStyle w:val="21"/>
+            <w:rPr>
+              <w:rFonts w:asciiTheme="minorHAnsi" w:hAnsiTheme="minorHAnsi" w:cstheme="minorBidi"/>
+            </w:rPr>
+          </w:pPr>
+          <w:hyperlink w:anchor="_Toc38373747" w:history="1">
+            <w:r>
+              <w:rPr>
+                <w:rStyle w:val="a5"/>
+              </w:rPr>
+              <w:t>1.3 XOR-шифрование</w:t>
+            </w:r>
+            <w:r>
+              <w:rPr>
+                <w:webHidden/>
+              </w:rPr>
+              <w:tab/>
+            </w:r>
+            <w:r>
+              <w:rPr>
+                <w:webHidden/>
+              </w:rPr>
+              <w:fldChar w:fldCharType="begin"/>
+            </w:r>
+            <w:r>
+              <w:rPr>
+                <w:webHidden/>
+              </w:rPr>
+              <w:instrText xml:space="preserve"> PAGEREF _Toc38373747 \h </w:instrText>
+            </w:r>
+            <w:r>
+              <w:rPr>
+                <w:webHidden/>
+              </w:rPr>
+            </w:r>
+            <w:r>
+              <w:rPr>
+                <w:webHidden/>
+              </w:rPr>
+              <w:fldChar w:fldCharType="separate"/>
+            </w:r>
+            <w:r>
+              <w:rPr>
+                <w:webHidden/>
+              </w:rPr>
+              <w:t>7</w:t>
+            </w:r>
+            <w:r>
+              <w:rPr>
+                <w:webHidden/>
+              </w:rPr>
+              <w:fldChar w:fldCharType="end"/>
+            </w:r>
+          </w:hyperlink>
+        </w:p>
+        <w:p>
+          <w:pPr>
+            <w:pStyle w:val="11"/>
+            <w:rPr>
+              <w:rFonts w:asciiTheme="minorHAnsi" w:eastAsiaTheme="minorEastAsia" w:hAnsiTheme="minorHAnsi" w:cstheme="minorBidi"/>
+              <w:caps w:val="0"/>
+              <w:noProof/>
+              <w:sz w:val="22"/>
+              <w:lang w:eastAsia="ru-RU"/>
+            </w:rPr>
+          </w:pPr>
+          <w:hyperlink w:anchor="_Toc38373748" w:history="1">
+            <w:r>
+              <w:rPr>
+                <w:rStyle w:val="a5"/>
+                <w:noProof/>
+              </w:rPr>
+              <w:t>2.ОПИСАНИЕ ОРГАНИЗАЦИИ СТРУКТУР ХРАНИМЫХ ДАННЫХ</w:t>
+            </w:r>
+            <w:r>
+              <w:rPr>
+                <w:noProof/>
+                <w:webHidden/>
+              </w:rPr>
+              <w:tab/>
+            </w:r>
+            <w:r>
+              <w:rPr>
+                <w:noProof/>
+                <w:webHidden/>
+              </w:rPr>
+              <w:fldChar w:fldCharType="begin"/>
+            </w:r>
+            <w:r>
+              <w:rPr>
+                <w:noProof/>
+                <w:webHidden/>
+              </w:rPr>
+              <w:instrText xml:space="preserve"> PAGEREF _Toc38373748 \h </w:instrText>
+            </w:r>
+            <w:r>
+              <w:rPr>
+                <w:noProof/>
+                <w:webHidden/>
+              </w:rPr>
+            </w:r>
+            <w:r>
+              <w:rPr>
+                <w:noProof/>
+                <w:webHidden/>
+              </w:rPr>
+              <w:fldChar w:fldCharType="separate"/>
+            </w:r>
+            <w:r>
+              <w:rPr>
+                <w:noProof/>
+                <w:webHidden/>
+              </w:rPr>
+              <w:t>8</w:t>
             </w:r>
             <w:r>
               <w:rPr>
@@ -688,8 +1017,11 @@
           </w:pPr>
           <w:r>
             <w:rPr>
+              <w:rFonts w:ascii="Times New Roman" w:hAnsi="Times New Roman" w:cs="Times New Roman"/>
               <w:b/>
               <w:bCs/>
+              <w:sz w:val="28"/>
+              <w:szCs w:val="28"/>
             </w:rPr>
             <w:fldChar w:fldCharType="end"/>
           </w:r>
@@ -720,8 +1052,6 @@
           <w:szCs w:val="28"/>
         </w:rPr>
       </w:pPr>
-      <w:bookmarkStart w:id="0" w:name="_GoBack"/>
-      <w:bookmarkEnd w:id="0"/>
     </w:p>
     <w:p>
       <w:pPr>
@@ -928,7 +1258,6 @@
           <w:szCs w:val="32"/>
         </w:rPr>
       </w:pPr>
-      <w:bookmarkStart w:id="1" w:name="_Toc33362610"/>
     </w:p>
     <w:p>
       <w:pPr>
@@ -939,11 +1268,12 @@
           <w:szCs w:val="32"/>
         </w:rPr>
       </w:pPr>
+      <w:bookmarkStart w:id="0" w:name="_Toc38373743"/>
       <w:r>
         <w:lastRenderedPageBreak/>
         <w:t>введение</w:t>
       </w:r>
-      <w:bookmarkEnd w:id="1"/>
+      <w:bookmarkEnd w:id="0"/>
     </w:p>
     <w:p>
       <w:pPr>
@@ -1294,28 +1624,878 @@
       <w:pPr>
         <w:pStyle w:val="1"/>
       </w:pPr>
-      <w:bookmarkStart w:id="2" w:name="_Toc33362611"/>
+      <w:bookmarkStart w:id="1" w:name="_Toc38373744"/>
       <w:r>
         <w:lastRenderedPageBreak/>
         <w:t>1.краткие теоретические сведения об используемых алгоритмах</w:t>
       </w:r>
+      <w:bookmarkEnd w:id="1"/>
+    </w:p>
+    <w:p>
+      <w:pPr>
+        <w:pStyle w:val="2"/>
+      </w:pPr>
+      <w:bookmarkStart w:id="2" w:name="_Toc38373745"/>
+      <w:r>
+        <w:t xml:space="preserve">1.1. Сортировка </w:t>
+      </w:r>
+      <w:r>
+        <w:t>методом Хоара</w:t>
+      </w:r>
       <w:bookmarkEnd w:id="2"/>
     </w:p>
     <w:p>
       <w:pPr>
-        <w:tabs>
-          <w:tab w:val="left" w:pos="2520"/>
-        </w:tabs>
-        <w:spacing w:after="0"/>
-        <w:rPr>
-          <w:rFonts w:ascii="Times New Roman" w:hAnsi="Times New Roman" w:cs="Times New Roman"/>
-          <w:sz w:val="32"/>
+        <w:pStyle w:val="123"/>
+      </w:pPr>
+      <w:r>
+        <w:t>Быстрая сортировка, сортировка Хоара</w:t>
+      </w:r>
+      <w:r>
+        <w:t xml:space="preserve"> </w:t>
+      </w:r>
+      <w:r>
+        <w:t>(с английского «</w:t>
+      </w:r>
+      <w:proofErr w:type="spellStart"/>
+      <w:r>
+        <w:t>quicksort</w:t>
+      </w:r>
+      <w:proofErr w:type="spellEnd"/>
+      <w:r>
+        <w:t>») – наиболее известный и эффективный алгоритм сортировки.</w:t>
+      </w:r>
+      <w:r>
+        <w:t xml:space="preserve"> </w:t>
+      </w:r>
+      <w:r>
+        <w:t>Алгоритм, по принципу функционирования, входит в класс обменных сортировок (сортировка перемешиванием, пузырьковая сортировка и др.), выделяясь при этом высокой скоростью работы.</w:t>
+      </w:r>
+      <w:r>
+        <w:t xml:space="preserve"> </w:t>
+      </w:r>
+      <w:r>
+        <w:t>Принципиальное отличие состоит в том, что в первую очередь производятся перестановки на наибольшем возможном расстоянии и после каждого прохода элементы делятся на две независимые группы. (Таким образом улучшение самого неэффективного прямого метода сортировки дало в результате один из наиболее эффективных улучшенных методов.)</w:t>
+      </w:r>
+    </w:p>
+    <w:p>
+      <w:pPr>
+        <w:pStyle w:val="123"/>
+      </w:pPr>
+      <w:r>
+        <w:t>Общая идея алгоритма состоит в следующем:</w:t>
+      </w:r>
+    </w:p>
+    <w:p>
+      <w:pPr>
+        <w:pStyle w:val="123"/>
+        <w:numPr>
+          <w:ilvl w:val="0"/>
+          <w:numId w:val="17"/>
+        </w:numPr>
+      </w:pPr>
+      <w:r>
+        <w:t>в</w:t>
+      </w:r>
+      <w:r>
+        <w:t>ыбрать из массива элемент, называемый опорным</w:t>
+      </w:r>
+      <w:r>
+        <w:t>;</w:t>
+      </w:r>
+    </w:p>
+    <w:p>
+      <w:pPr>
+        <w:pStyle w:val="123"/>
+        <w:numPr>
+          <w:ilvl w:val="0"/>
+          <w:numId w:val="17"/>
+        </w:numPr>
+      </w:pPr>
+      <w:r>
+        <w:t xml:space="preserve">разбиение массива на несколько меньших </w:t>
+      </w:r>
+      <w:proofErr w:type="spellStart"/>
+      <w:r>
+        <w:t>подмассивов</w:t>
+      </w:r>
+      <w:proofErr w:type="spellEnd"/>
+      <w:r>
+        <w:t>;</w:t>
+      </w:r>
+    </w:p>
+    <w:p>
+      <w:pPr>
+        <w:pStyle w:val="123"/>
+        <w:numPr>
+          <w:ilvl w:val="0"/>
+          <w:numId w:val="18"/>
+        </w:numPr>
+        <w:ind w:left="1134"/>
+      </w:pPr>
+      <w:r>
+        <w:t xml:space="preserve">сортировка </w:t>
+      </w:r>
+      <w:proofErr w:type="spellStart"/>
+      <w:r>
+        <w:t>подмассивов</w:t>
+      </w:r>
+      <w:proofErr w:type="spellEnd"/>
+      <w:r>
+        <w:t>;</w:t>
+      </w:r>
+    </w:p>
+    <w:p>
+      <w:pPr>
+        <w:keepNext/>
+        <w:shd w:val="clear" w:color="auto" w:fill="FFFFFF"/>
+        <w:spacing w:before="100" w:beforeAutospacing="1" w:after="24" w:line="240" w:lineRule="auto"/>
+        <w:ind w:left="24"/>
+        <w:jc w:val="center"/>
+      </w:pPr>
+      <w:r>
+        <w:rPr>
+          <w:b/>
+          <w:caps/>
+          <w:noProof/>
+          <w:sz w:val="28"/>
+          <w:szCs w:val="28"/>
+          <w:lang w:eastAsia="ru-RU"/>
+        </w:rPr>
+        <w:drawing>
+          <wp:inline distT="0" distB="0" distL="0" distR="0" wp14:anchorId="67B9EAC4" wp14:editId="71A5F0F1">
+            <wp:extent cx="2356757" cy="4713514"/>
+            <wp:effectExtent l="0" t="0" r="5715" b="0"/>
+            <wp:docPr id="3" name="Рисунок 3"/>
+            <wp:cNvGraphicFramePr>
+              <a:graphicFrameLocks xmlns:a="http://schemas.openxmlformats.org/drawingml/2006/main" noChangeAspect="1"/>
+            </wp:cNvGraphicFramePr>
+            <a:graphic xmlns:a="http://schemas.openxmlformats.org/drawingml/2006/main">
+              <a:graphicData uri="http://schemas.openxmlformats.org/drawingml/2006/picture">
+                <pic:pic xmlns:pic="http://schemas.openxmlformats.org/drawingml/2006/picture">
+                  <pic:nvPicPr>
+                    <pic:cNvPr id="1" name=""/>
+                    <pic:cNvPicPr/>
+                  </pic:nvPicPr>
+                  <pic:blipFill>
+                    <a:blip r:embed="rId8"/>
+                    <a:stretch>
+                      <a:fillRect/>
+                    </a:stretch>
+                  </pic:blipFill>
+                  <pic:spPr>
+                    <a:xfrm>
+                      <a:off x="0" y="0"/>
+                      <a:ext cx="2380230" cy="4760460"/>
+                    </a:xfrm>
+                    <a:prstGeom prst="rect">
+                      <a:avLst/>
+                    </a:prstGeom>
+                  </pic:spPr>
+                </pic:pic>
+              </a:graphicData>
+            </a:graphic>
+          </wp:inline>
+        </w:drawing>
+      </w:r>
+    </w:p>
+    <w:p>
+      <w:pPr>
+        <w:pStyle w:val="123"/>
+        <w:jc w:val="center"/>
+      </w:pPr>
+      <w:r>
+        <w:t xml:space="preserve">Рисунок </w:t>
+      </w:r>
+      <w:r>
+        <w:fldChar w:fldCharType="begin"/>
+      </w:r>
+      <w:r>
+        <w:instrText xml:space="preserve"> SEQ Рисунок \* ARABIC </w:instrText>
+      </w:r>
+      <w:r>
+        <w:fldChar w:fldCharType="separate"/>
+      </w:r>
+      <w:r>
+        <w:rPr>
+          <w:noProof/>
+        </w:rPr>
+        <w:t>1</w:t>
+      </w:r>
+      <w:r>
+        <w:fldChar w:fldCharType="end"/>
+      </w:r>
+      <w:r>
+        <w:t>.1 - Пример быстрой сортировки</w:t>
+      </w:r>
+    </w:p>
+    <w:p>
+      <w:pPr>
+        <w:pStyle w:val="123"/>
+        <w:ind w:firstLine="0"/>
+      </w:pPr>
+    </w:p>
+    <w:p>
+      <w:pPr>
+        <w:pStyle w:val="123"/>
+      </w:pPr>
+      <w:r>
+        <w:lastRenderedPageBreak/>
+        <w:t xml:space="preserve">Первым этапом является выбор опорного элемента. </w:t>
+      </w:r>
+      <w:r>
+        <w:t>Опорным</w:t>
+      </w:r>
+      <w:r>
+        <w:t xml:space="preserve"> может быть любой из элементов массива. От выбора опорного элемента не зависит корректность алгоритма, но в отдельных случаях может сильно зависеть его эффективность.</w:t>
+      </w:r>
+      <w:r>
+        <w:t xml:space="preserve"> </w:t>
+      </w:r>
+      <w:r>
+        <w:t>Вне зависимости от того, какой элемент выбран в качестве опорного, массив будет отсортирован, но все же наиболее удачным считается ситуация, когда по обеим сторонам от опорного элемента оказывается примерно равное количество элементов.</w:t>
+      </w:r>
+      <w:r>
+        <w:t xml:space="preserve"> </w:t>
+      </w:r>
+    </w:p>
+    <w:p>
+      <w:pPr>
+        <w:pStyle w:val="123"/>
+      </w:pPr>
+      <w:r>
+        <w:t>Вторым этапом сортировки</w:t>
+      </w:r>
+      <w:r>
+        <w:t xml:space="preserve"> происходит сравнивание всех остальных элементов с опорным и разбиение массива на три непрерывных </w:t>
+      </w:r>
+      <w:r>
+        <w:t>отрезка, следующих друг за другом: «элементы меньшие опорного», «равные» и «большие»</w:t>
+      </w:r>
+      <w:r>
+        <w:t xml:space="preserve">. </w:t>
+      </w:r>
+      <w:r>
+        <w:t>На практике массив обычно делят не на три, а на две части: например, «меньшие опорного» и «равные и большие»; такой подход в общем случае эффективнее, так как упрощает алгоритм разделения</w:t>
+      </w:r>
+      <w:r>
+        <w:t xml:space="preserve">. </w:t>
+      </w:r>
+    </w:p>
+    <w:p>
+      <w:pPr>
+        <w:pStyle w:val="123"/>
+      </w:pPr>
+      <w:r>
+        <w:t>В третьем этапе сортировки д</w:t>
+      </w:r>
+      <w:r>
+        <w:t>ля отрезков «меньших» и «больших» значений выполн</w:t>
+      </w:r>
+      <w:r>
+        <w:t>яется</w:t>
+      </w:r>
+      <w:r>
+        <w:t xml:space="preserve"> рекурсивно т</w:t>
+      </w:r>
+      <w:r>
+        <w:t>а</w:t>
+      </w:r>
+      <w:r>
+        <w:t xml:space="preserve"> же последовательность операций, если длина отрезка больше единицы.</w:t>
+      </w:r>
+      <w:r>
+        <w:t xml:space="preserve"> После завершение сортировки отрезков происходит их объединение в отсортированный массив</w:t>
+      </w:r>
+      <w:r>
+        <w:t xml:space="preserve"> </w:t>
+      </w:r>
+      <w:r>
+        <w:t>(Рис. 1.</w:t>
+      </w:r>
+      <w:r>
+        <w:t>1</w:t>
+      </w:r>
+      <w:r>
+        <w:t>)</w:t>
+      </w:r>
+      <w:r>
+        <w:t>.</w:t>
+      </w:r>
+    </w:p>
+    <w:p>
+      <w:pPr>
+        <w:pStyle w:val="123"/>
+      </w:pPr>
+      <w:r>
+        <w:t>Быструю сортировку обязательно стоит рассматривать первой при выборе метода внутренней сортировки достаточно большого объёма данных. Алгоритм этой сортировки содержит сложную фазу разбиения и простую фазу слияния. В худшем случае выполненная работа эквивалентна работе при сортировке выбором.</w:t>
+      </w:r>
+    </w:p>
+    <w:p>
+      <w:pPr>
+        <w:pStyle w:val="2"/>
+      </w:pPr>
+      <w:bookmarkStart w:id="3" w:name="_Toc38373746"/>
+      <w:r>
+        <w:t>1</w:t>
+      </w:r>
+      <w:r>
+        <w:t>.2 Линейный поиск</w:t>
+      </w:r>
+      <w:bookmarkEnd w:id="3"/>
+    </w:p>
+    <w:p>
+      <w:pPr>
+        <w:pStyle w:val="123"/>
+        <w:rPr>
+          <w:color w:val="222222"/>
+          <w:shd w:val="clear" w:color="auto" w:fill="FFFFFF"/>
+        </w:rPr>
+      </w:pPr>
+      <w:r>
+        <w:rPr>
+          <w:color w:val="222222"/>
+          <w:shd w:val="clear" w:color="auto" w:fill="FFFFFF"/>
+        </w:rPr>
+        <w:t>Линейный, последовательный поиск — </w:t>
+      </w:r>
+      <w:r>
+        <w:rPr>
+          <w:color w:val="222222"/>
+          <w:shd w:val="clear" w:color="auto" w:fill="FFFFFF"/>
+        </w:rPr>
+        <w:t xml:space="preserve">самый простой алгоритм поиска в программировании. </w:t>
+      </w:r>
+      <w:r>
+        <w:rPr>
+          <w:color w:val="222222"/>
+          <w:shd w:val="clear" w:color="auto" w:fill="FFFFFF"/>
+        </w:rPr>
+        <w:t>Данный алгоритм является простейшим алгоритмом поиска и, в отличие, например, от </w:t>
+      </w:r>
+      <w:r>
+        <w:t>двоичного поиска</w:t>
+      </w:r>
+      <w:r>
+        <w:rPr>
+          <w:color w:val="222222"/>
+          <w:shd w:val="clear" w:color="auto" w:fill="FFFFFF"/>
+        </w:rPr>
+        <w:t>, не накладывает никаких ограничений и имеет простейшую реализацию</w:t>
+      </w:r>
+      <w:r>
+        <w:rPr>
+          <w:color w:val="222222"/>
+          <w:shd w:val="clear" w:color="auto" w:fill="FFFFFF"/>
+        </w:rPr>
+        <w:t xml:space="preserve"> </w:t>
+      </w:r>
+      <w:r>
+        <w:t>(Рис. 1.</w:t>
+      </w:r>
+      <w:r>
+        <w:t>2</w:t>
+      </w:r>
+      <w:r>
+        <w:t>)</w:t>
+      </w:r>
+      <w:r>
+        <w:rPr>
+          <w:color w:val="222222"/>
+          <w:shd w:val="clear" w:color="auto" w:fill="FFFFFF"/>
+        </w:rPr>
+        <w:t>. Поиск значения функции осуществляется простым сравнением очередного рассматриваемого значения (как правило, поиск происходит слева направо, то есть от меньших значений аргумента к большим) и, если значения совпадают, то поиск считается завершённым.</w:t>
+      </w:r>
+      <w:r>
+        <w:rPr>
+          <w:color w:val="222222"/>
+          <w:shd w:val="clear" w:color="auto" w:fill="FFFFFF"/>
+        </w:rPr>
+        <w:t xml:space="preserve"> </w:t>
+      </w:r>
+      <w:r>
+        <w:rPr>
+          <w:color w:val="222222"/>
+          <w:shd w:val="clear" w:color="auto" w:fill="FFFFFF"/>
+        </w:rPr>
+        <w:t>В связи с малой эффективностью по сравнению с другими алгоритмами линейный поиск обычно используют, только если отрезок поиска содержит очень мало элементов, тем не менее, линейный поиск не требует дополнительной памяти или обработки/анализа функции, так что может работать в потоковом режиме при непосредственном получении данных из любого источника. </w:t>
+      </w:r>
+    </w:p>
+    <w:p>
+      <w:pPr>
+        <w:pStyle w:val="123"/>
+        <w:keepNext/>
+        <w:jc w:val="center"/>
+        <w:rPr>
+          <w:color w:val="000000" w:themeColor="text1"/>
+        </w:rPr>
+      </w:pPr>
+      <w:r>
+        <w:rPr>
+          <w:noProof/>
+          <w:color w:val="000000" w:themeColor="text1"/>
+        </w:rPr>
+        <w:lastRenderedPageBreak/>
+        <w:drawing>
+          <wp:inline distT="0" distB="0" distL="0" distR="0" wp14:anchorId="583D9090" wp14:editId="137B8E91">
+            <wp:extent cx="2266950" cy="3249864"/>
+            <wp:effectExtent l="0" t="0" r="0" b="8255"/>
+            <wp:docPr id="2" name="Рисунок 2"/>
+            <wp:cNvGraphicFramePr>
+              <a:graphicFrameLocks xmlns:a="http://schemas.openxmlformats.org/drawingml/2006/main" noChangeAspect="1"/>
+            </wp:cNvGraphicFramePr>
+            <a:graphic xmlns:a="http://schemas.openxmlformats.org/drawingml/2006/main">
+              <a:graphicData uri="http://schemas.openxmlformats.org/drawingml/2006/picture">
+                <pic:pic xmlns:pic="http://schemas.openxmlformats.org/drawingml/2006/picture">
+                  <pic:nvPicPr>
+                    <pic:cNvPr id="0" name="Picture 6"/>
+                    <pic:cNvPicPr>
+                      <a:picLocks noChangeAspect="1" noChangeArrowheads="1"/>
+                    </pic:cNvPicPr>
+                  </pic:nvPicPr>
+                  <pic:blipFill>
+                    <a:blip r:embed="rId9">
+                      <a:extLst>
+                        <a:ext uri="{28A0092B-C50C-407E-A947-70E740481C1C}">
+                          <a14:useLocalDpi xmlns:a14="http://schemas.microsoft.com/office/drawing/2010/main" val="0"/>
+                        </a:ext>
+                      </a:extLst>
+                    </a:blip>
+                    <a:srcRect/>
+                    <a:stretch>
+                      <a:fillRect/>
+                    </a:stretch>
+                  </pic:blipFill>
+                  <pic:spPr bwMode="auto">
+                    <a:xfrm>
+                      <a:off x="0" y="0"/>
+                      <a:ext cx="2289463" cy="3282139"/>
+                    </a:xfrm>
+                    <a:prstGeom prst="rect">
+                      <a:avLst/>
+                    </a:prstGeom>
+                    <a:noFill/>
+                    <a:ln>
+                      <a:noFill/>
+                    </a:ln>
+                  </pic:spPr>
+                </pic:pic>
+              </a:graphicData>
+            </a:graphic>
+          </wp:inline>
+        </w:drawing>
+      </w:r>
+    </w:p>
+    <w:p>
+      <w:pPr>
+        <w:pStyle w:val="123"/>
+        <w:jc w:val="center"/>
+      </w:pPr>
+      <w:r>
+        <w:t xml:space="preserve">Рисунок  </w:t>
+      </w:r>
+      <w:r>
+        <w:fldChar w:fldCharType="begin"/>
+      </w:r>
+      <w:r>
+        <w:instrText xml:space="preserve"> SEQ Рисунок_ \* ARABIC </w:instrText>
+      </w:r>
+      <w:r>
+        <w:fldChar w:fldCharType="separate"/>
+      </w:r>
+      <w:r>
+        <w:rPr>
+          <w:noProof/>
+        </w:rPr>
+        <w:t>1</w:t>
+      </w:r>
+      <w:r>
+        <w:fldChar w:fldCharType="end"/>
+      </w:r>
+      <w:r>
+        <w:t>.2 - Принцип работы линейного поиска</w:t>
+      </w:r>
+    </w:p>
+    <w:p>
+      <w:pPr>
+        <w:pStyle w:val="2"/>
+      </w:pPr>
+      <w:bookmarkStart w:id="4" w:name="_Toc38373747"/>
+      <w:r>
+        <w:t>1.</w:t>
+      </w:r>
+      <w:r>
+        <w:t>3 XOR-шифровани</w:t>
+      </w:r>
+      <w:r>
+        <w:t>е</w:t>
+      </w:r>
+      <w:bookmarkEnd w:id="4"/>
+    </w:p>
+    <w:p>
+      <w:pPr>
+        <w:pStyle w:val="123"/>
+      </w:pPr>
+      <w:r>
+        <w:t>С</w:t>
+      </w:r>
+      <w:r>
+        <w:t>амым простым и одним из самых эффективных (при правильном использовании) алгоритмов шифрования является так называемое XOR-шифрование</w:t>
+      </w:r>
+      <w:r>
+        <w:t xml:space="preserve"> (Рис. 1.3)</w:t>
+      </w:r>
+      <w:r>
+        <w:t>.</w:t>
+      </w:r>
+      <w:r>
+        <w:t xml:space="preserve"> </w:t>
+      </w:r>
+      <w:r>
+        <w:t>Простейший шифр на основе бинарной логики, который обладает </w:t>
+      </w:r>
+      <w:r>
+        <w:t>высокой</w:t>
+      </w:r>
+      <w:r>
+        <w:t> криптографической стойкостью. Без знания ключа, расшифровать его невозможно</w:t>
+      </w:r>
+      <w:r>
+        <w:t xml:space="preserve">. </w:t>
+      </w:r>
+      <w:r>
+        <w:t>Идея алгоритма заключается в том, что к каждому символу исходного применяется побитовая логическая операция XOR</w:t>
+      </w:r>
+      <w:r>
+        <w:t xml:space="preserve"> (в языке C операция XOR обозначается</w:t>
+      </w:r>
+      <w:r>
+        <w:t xml:space="preserve"> специальным знаком</w:t>
+      </w:r>
+      <w:r>
+        <w:t xml:space="preserve"> </w:t>
+      </w:r>
+      <w:r>
+        <w:t>«</w:t>
+      </w:r>
+      <w:r>
+        <w:t>^</w:t>
+      </w:r>
+      <w:r>
+        <w:t>»</w:t>
+      </w:r>
+      <w:r>
+        <w:t>)</w:t>
+      </w:r>
+      <w:r>
+        <w:t xml:space="preserve">. Операция XOR обладает симметричностью. Это значит, что если зашифровать один и тот же </w:t>
+      </w:r>
+      <w:r>
+        <w:t xml:space="preserve">символ </w:t>
+      </w:r>
+      <w:r>
+        <w:t xml:space="preserve">2 раза с одним и тем же </w:t>
+      </w:r>
+      <w:r>
+        <w:t>ключом</w:t>
+      </w:r>
+      <w:r>
+        <w:t xml:space="preserve">, то на выходе получим сам этот файл без изменений. Из этого факта становится ясно, что для шифрования и расшифровывания будет использоваться одна и та же функция, что существенно упрощает реализацию алгоритма. Если же </w:t>
+      </w:r>
+      <w:r>
+        <w:t>ключи при шифровке и дешифровке</w:t>
+      </w:r>
+      <w:r>
+        <w:t xml:space="preserve"> различаются, то на выходе будет получен </w:t>
+      </w:r>
+      <w:r>
+        <w:t>некорректный символ.</w:t>
+      </w:r>
+      <w:r>
+        <w:t xml:space="preserve"> </w:t>
+      </w:r>
+    </w:p>
+    <w:p>
+      <w:pPr>
+        <w:pStyle w:val="123"/>
+        <w:keepNext/>
+        <w:jc w:val="center"/>
+      </w:pPr>
+      <w:r>
+        <w:rPr>
+          <w:noProof/>
+        </w:rPr>
+        <w:drawing>
+          <wp:inline distT="0" distB="0" distL="0" distR="0" wp14:anchorId="6753F348" wp14:editId="32B09B16">
+            <wp:extent cx="3505200" cy="1990892"/>
+            <wp:effectExtent l="0" t="0" r="0" b="9525"/>
+            <wp:docPr id="5" name="Рисунок 5"/>
+            <wp:cNvGraphicFramePr>
+              <a:graphicFrameLocks xmlns:a="http://schemas.openxmlformats.org/drawingml/2006/main" noChangeAspect="1"/>
+            </wp:cNvGraphicFramePr>
+            <a:graphic xmlns:a="http://schemas.openxmlformats.org/drawingml/2006/main">
+              <a:graphicData uri="http://schemas.openxmlformats.org/drawingml/2006/picture">
+                <pic:pic xmlns:pic="http://schemas.openxmlformats.org/drawingml/2006/picture">
+                  <pic:nvPicPr>
+                    <pic:cNvPr id="0" name="Picture 9"/>
+                    <pic:cNvPicPr>
+                      <a:picLocks noChangeAspect="1" noChangeArrowheads="1"/>
+                    </pic:cNvPicPr>
+                  </pic:nvPicPr>
+                  <pic:blipFill>
+                    <a:blip r:embed="rId10">
+                      <a:extLst>
+                        <a:ext uri="{28A0092B-C50C-407E-A947-70E740481C1C}">
+                          <a14:useLocalDpi xmlns:a14="http://schemas.microsoft.com/office/drawing/2010/main" val="0"/>
+                        </a:ext>
+                      </a:extLst>
+                    </a:blip>
+                    <a:srcRect/>
+                    <a:stretch>
+                      <a:fillRect/>
+                    </a:stretch>
+                  </pic:blipFill>
+                  <pic:spPr bwMode="auto">
+                    <a:xfrm>
+                      <a:off x="0" y="0"/>
+                      <a:ext cx="3517804" cy="1998051"/>
+                    </a:xfrm>
+                    <a:prstGeom prst="rect">
+                      <a:avLst/>
+                    </a:prstGeom>
+                    <a:noFill/>
+                    <a:ln>
+                      <a:noFill/>
+                    </a:ln>
+                  </pic:spPr>
+                </pic:pic>
+              </a:graphicData>
+            </a:graphic>
+          </wp:inline>
+        </w:drawing>
+      </w:r>
+    </w:p>
+    <w:p>
+      <w:pPr>
+        <w:pStyle w:val="123"/>
+        <w:jc w:val="center"/>
+        <w:rPr>
+          <w:noProof/>
+        </w:rPr>
+      </w:pPr>
+      <w:r>
+        <w:t xml:space="preserve">Рисунок </w:t>
+      </w:r>
+      <w:r>
+        <w:fldChar w:fldCharType="begin"/>
+      </w:r>
+      <w:r>
+        <w:instrText xml:space="preserve"> SEQ _Рисунок \* ARABIC </w:instrText>
+      </w:r>
+      <w:r>
+        <w:fldChar w:fldCharType="separate"/>
+      </w:r>
+      <w:r>
+        <w:rPr>
+          <w:noProof/>
+        </w:rPr>
+        <w:t>1</w:t>
+      </w:r>
+      <w:r>
+        <w:fldChar w:fldCharType="end"/>
+      </w:r>
+      <w:r>
+        <w:rPr>
+          <w:noProof/>
+        </w:rPr>
+        <w:t xml:space="preserve">.3 - Принцип работы </w:t>
+      </w:r>
+      <w:r>
+        <w:rPr>
+          <w:noProof/>
+          <w:lang w:val="en-US"/>
+        </w:rPr>
+        <w:t>XOR</w:t>
+      </w:r>
+      <w:r>
+        <w:rPr>
+          <w:noProof/>
+        </w:rPr>
+        <w:t>-</w:t>
+      </w:r>
+      <w:r>
+        <w:rPr>
+          <w:noProof/>
+        </w:rPr>
+        <w:t>шифрования</w:t>
+      </w:r>
+    </w:p>
+    <w:p>
+      <w:pPr>
+        <w:pStyle w:val="1"/>
+      </w:pPr>
+      <w:bookmarkStart w:id="5" w:name="_Toc37524985"/>
+      <w:bookmarkStart w:id="6" w:name="_Toc38373748"/>
+      <w:r>
+        <w:lastRenderedPageBreak/>
+        <w:t>2.</w:t>
+      </w:r>
+      <w:r>
+        <w:t>ОПИСАНИЕ ОРГАНИЗАЦИИ СТРУКТУР ХРАНИМЫХ ДАННЫХ</w:t>
+      </w:r>
+      <w:bookmarkEnd w:id="5"/>
+      <w:bookmarkEnd w:id="6"/>
+    </w:p>
+    <w:p>
+      <w:pPr>
+        <w:pStyle w:val="123"/>
+        <w:rPr>
+          <w:rFonts w:eastAsiaTheme="majorEastAsia"/>
           <w:szCs w:val="32"/>
         </w:rPr>
       </w:pPr>
-    </w:p>
+      <w:r>
+        <w:t xml:space="preserve">Структура – это </w:t>
+      </w:r>
+      <w:r>
+        <w:t>сгруппированные под одним именем одна или несколько переменных (возможно, различных типов)</w:t>
+      </w:r>
+      <w:r>
+        <w:t>, объединенных одним именем, предоставляющая общепринятый способ совместного хранения информации.</w:t>
+      </w:r>
+      <w:r>
+        <w:rPr>
+          <w:rFonts w:eastAsiaTheme="majorEastAsia"/>
+          <w:szCs w:val="32"/>
+        </w:rPr>
+        <w:t xml:space="preserve"> </w:t>
+      </w:r>
+      <w:r>
+        <w:rPr>
+          <w:rFonts w:eastAsiaTheme="majorEastAsia"/>
+          <w:szCs w:val="32"/>
+        </w:rPr>
+        <w:t>Структуры упрощают написание и понимание принципов работы программ, а также помогают сгруппировать данные, объединяемые каким-либо общим понятием.</w:t>
+      </w:r>
+    </w:p>
+    <w:p>
+      <w:pPr>
+        <w:pStyle w:val="123"/>
+      </w:pPr>
+      <w:r>
+        <w:t xml:space="preserve">Программа, созданная в этом проекте, имеет </w:t>
+      </w:r>
+      <w:r>
+        <w:t>5</w:t>
+      </w:r>
+      <w:r>
+        <w:t xml:space="preserve"> основных структуры</w:t>
+      </w:r>
+      <w:r>
+        <w:t>:</w:t>
+      </w:r>
+    </w:p>
+    <w:p>
+      <w:pPr>
+        <w:pStyle w:val="123"/>
+        <w:numPr>
+          <w:ilvl w:val="0"/>
+          <w:numId w:val="20"/>
+        </w:numPr>
+      </w:pPr>
+      <w:r>
+        <w:rPr>
+          <w:lang w:val="en-US"/>
+        </w:rPr>
+        <w:t>Doctors</w:t>
+      </w:r>
+      <w:r>
+        <w:rPr>
+          <w:lang w:val="en-US"/>
+        </w:rPr>
+        <w:t>;</w:t>
+      </w:r>
+    </w:p>
+    <w:p>
+      <w:pPr>
+        <w:pStyle w:val="123"/>
+        <w:numPr>
+          <w:ilvl w:val="0"/>
+          <w:numId w:val="20"/>
+        </w:numPr>
+      </w:pPr>
+      <w:r>
+        <w:rPr>
+          <w:lang w:val="en-US"/>
+        </w:rPr>
+        <w:t>Customers</w:t>
+      </w:r>
+      <w:r>
+        <w:rPr>
+          <w:lang w:val="en-US"/>
+        </w:rPr>
+        <w:t>;</w:t>
+      </w:r>
+    </w:p>
+    <w:p>
+      <w:pPr>
+        <w:pStyle w:val="123"/>
+        <w:numPr>
+          <w:ilvl w:val="0"/>
+          <w:numId w:val="20"/>
+        </w:numPr>
+      </w:pPr>
+      <w:r>
+        <w:rPr>
+          <w:lang w:val="en-US"/>
+        </w:rPr>
+        <w:t>Appeals</w:t>
+      </w:r>
+      <w:r>
+        <w:rPr>
+          <w:lang w:val="en-US"/>
+        </w:rPr>
+        <w:t>;</w:t>
+      </w:r>
+    </w:p>
+    <w:p>
+      <w:pPr>
+        <w:pStyle w:val="123"/>
+        <w:numPr>
+          <w:ilvl w:val="0"/>
+          <w:numId w:val="20"/>
+        </w:numPr>
+      </w:pPr>
+      <w:r>
+        <w:rPr>
+          <w:lang w:val="en-US"/>
+        </w:rPr>
+        <w:t>Dynamics;</w:t>
+      </w:r>
+    </w:p>
+    <w:p>
+      <w:pPr>
+        <w:pStyle w:val="123"/>
+        <w:numPr>
+          <w:ilvl w:val="0"/>
+          <w:numId w:val="20"/>
+        </w:numPr>
+      </w:pPr>
+      <w:r>
+        <w:rPr>
+          <w:lang w:val="en-US"/>
+        </w:rPr>
+        <w:t>Date.</w:t>
+      </w:r>
+    </w:p>
+    <w:p>
+      <w:pPr>
+        <w:ind w:firstLine="709"/>
+      </w:pPr>
+    </w:p>
+    <w:p/>
     <w:sectPr>
-      <w:footerReference w:type="default" r:id="rId8"/>
+      <w:footerReference w:type="default" r:id="rId11"/>
       <w:pgSz w:w="11906" w:h="16838" w:code="9"/>
       <w:pgMar w:top="1134" w:right="851" w:bottom="1134" w:left="1701" w:header="709" w:footer="709" w:gutter="0"/>
       <w:cols w:space="708"/>
@@ -1543,6 +2723,119 @@
     </w:lvl>
   </w:abstractNum>
   <w:abstractNum w:abstractNumId="1" w15:restartNumberingAfterBreak="0">
+    <w:nsid w:val="082822EE"/>
+    <w:multiLevelType w:val="hybridMultilevel"/>
+    <w:tmpl w:val="89E0E164"/>
+    <w:lvl w:ilvl="0" w:tplc="8026DAFE">
+      <w:start w:val="1"/>
+      <w:numFmt w:val="bullet"/>
+      <w:lvlText w:val=""/>
+      <w:lvlJc w:val="left"/>
+      <w:pPr>
+        <w:ind w:left="1146" w:hanging="360"/>
+      </w:pPr>
+      <w:rPr>
+        <w:rFonts w:ascii="Symbol" w:hAnsi="Symbol" w:hint="default"/>
+      </w:rPr>
+    </w:lvl>
+    <w:lvl w:ilvl="1" w:tplc="04190003" w:tentative="1">
+      <w:start w:val="1"/>
+      <w:numFmt w:val="bullet"/>
+      <w:lvlText w:val="o"/>
+      <w:lvlJc w:val="left"/>
+      <w:pPr>
+        <w:ind w:left="1866" w:hanging="360"/>
+      </w:pPr>
+      <w:rPr>
+        <w:rFonts w:ascii="Courier New" w:hAnsi="Courier New" w:cs="Courier New" w:hint="default"/>
+      </w:rPr>
+    </w:lvl>
+    <w:lvl w:ilvl="2" w:tplc="04190005" w:tentative="1">
+      <w:start w:val="1"/>
+      <w:numFmt w:val="bullet"/>
+      <w:lvlText w:val=""/>
+      <w:lvlJc w:val="left"/>
+      <w:pPr>
+        <w:ind w:left="2586" w:hanging="360"/>
+      </w:pPr>
+      <w:rPr>
+        <w:rFonts w:ascii="Wingdings" w:hAnsi="Wingdings" w:cs="Wingdings" w:hint="default"/>
+      </w:rPr>
+    </w:lvl>
+    <w:lvl w:ilvl="3" w:tplc="04190001" w:tentative="1">
+      <w:start w:val="1"/>
+      <w:numFmt w:val="bullet"/>
+      <w:lvlText w:val=""/>
+      <w:lvlJc w:val="left"/>
+      <w:pPr>
+        <w:ind w:left="3306" w:hanging="360"/>
+      </w:pPr>
+      <w:rPr>
+        <w:rFonts w:ascii="Symbol" w:hAnsi="Symbol" w:cs="Symbol" w:hint="default"/>
+      </w:rPr>
+    </w:lvl>
+    <w:lvl w:ilvl="4" w:tplc="04190003" w:tentative="1">
+      <w:start w:val="1"/>
+      <w:numFmt w:val="bullet"/>
+      <w:lvlText w:val="o"/>
+      <w:lvlJc w:val="left"/>
+      <w:pPr>
+        <w:ind w:left="4026" w:hanging="360"/>
+      </w:pPr>
+      <w:rPr>
+        <w:rFonts w:ascii="Courier New" w:hAnsi="Courier New" w:cs="Courier New" w:hint="default"/>
+      </w:rPr>
+    </w:lvl>
+    <w:lvl w:ilvl="5" w:tplc="04190005" w:tentative="1">
+      <w:start w:val="1"/>
+      <w:numFmt w:val="bullet"/>
+      <w:lvlText w:val=""/>
+      <w:lvlJc w:val="left"/>
+      <w:pPr>
+        <w:ind w:left="4746" w:hanging="360"/>
+      </w:pPr>
+      <w:rPr>
+        <w:rFonts w:ascii="Wingdings" w:hAnsi="Wingdings" w:cs="Wingdings" w:hint="default"/>
+      </w:rPr>
+    </w:lvl>
+    <w:lvl w:ilvl="6" w:tplc="04190001" w:tentative="1">
+      <w:start w:val="1"/>
+      <w:numFmt w:val="bullet"/>
+      <w:lvlText w:val=""/>
+      <w:lvlJc w:val="left"/>
+      <w:pPr>
+        <w:ind w:left="5466" w:hanging="360"/>
+      </w:pPr>
+      <w:rPr>
+        <w:rFonts w:ascii="Symbol" w:hAnsi="Symbol" w:cs="Symbol" w:hint="default"/>
+      </w:rPr>
+    </w:lvl>
+    <w:lvl w:ilvl="7" w:tplc="04190003" w:tentative="1">
+      <w:start w:val="1"/>
+      <w:numFmt w:val="bullet"/>
+      <w:lvlText w:val="o"/>
+      <w:lvlJc w:val="left"/>
+      <w:pPr>
+        <w:ind w:left="6186" w:hanging="360"/>
+      </w:pPr>
+      <w:rPr>
+        <w:rFonts w:ascii="Courier New" w:hAnsi="Courier New" w:cs="Courier New" w:hint="default"/>
+      </w:rPr>
+    </w:lvl>
+    <w:lvl w:ilvl="8" w:tplc="04190005" w:tentative="1">
+      <w:start w:val="1"/>
+      <w:numFmt w:val="bullet"/>
+      <w:lvlText w:val=""/>
+      <w:lvlJc w:val="left"/>
+      <w:pPr>
+        <w:ind w:left="6906" w:hanging="360"/>
+      </w:pPr>
+      <w:rPr>
+        <w:rFonts w:ascii="Wingdings" w:hAnsi="Wingdings" w:cs="Wingdings" w:hint="default"/>
+      </w:rPr>
+    </w:lvl>
+  </w:abstractNum>
+  <w:abstractNum w:abstractNumId="2" w15:restartNumberingAfterBreak="0">
     <w:nsid w:val="08DF1122"/>
     <w:multiLevelType w:val="hybridMultilevel"/>
     <w:tmpl w:val="3B56E450"/>
@@ -1631,7 +2924,157 @@
       </w:pPr>
     </w:lvl>
   </w:abstractNum>
-  <w:abstractNum w:abstractNumId="2" w15:restartNumberingAfterBreak="0">
+  <w:abstractNum w:abstractNumId="3" w15:restartNumberingAfterBreak="0">
+    <w:nsid w:val="09110A62"/>
+    <w:multiLevelType w:val="multilevel"/>
+    <w:tmpl w:val="1A9A05B4"/>
+    <w:lvl w:ilvl="0">
+      <w:start w:val="1"/>
+      <w:numFmt w:val="bullet"/>
+      <w:lvlText w:val=""/>
+      <w:lvlJc w:val="left"/>
+      <w:pPr>
+        <w:tabs>
+          <w:tab w:val="num" w:pos="720"/>
+        </w:tabs>
+        <w:ind w:left="720" w:hanging="360"/>
+      </w:pPr>
+      <w:rPr>
+        <w:rFonts w:ascii="Symbol" w:hAnsi="Symbol" w:hint="default"/>
+        <w:color w:val="auto"/>
+        <w:sz w:val="20"/>
+      </w:rPr>
+    </w:lvl>
+    <w:lvl w:ilvl="1" w:tentative="1">
+      <w:start w:val="1"/>
+      <w:numFmt w:val="bullet"/>
+      <w:lvlText w:val="o"/>
+      <w:lvlJc w:val="left"/>
+      <w:pPr>
+        <w:tabs>
+          <w:tab w:val="num" w:pos="1440"/>
+        </w:tabs>
+        <w:ind w:left="1440" w:hanging="360"/>
+      </w:pPr>
+      <w:rPr>
+        <w:rFonts w:ascii="Courier New" w:hAnsi="Courier New" w:hint="default"/>
+        <w:sz w:val="20"/>
+      </w:rPr>
+    </w:lvl>
+    <w:lvl w:ilvl="2" w:tentative="1">
+      <w:start w:val="1"/>
+      <w:numFmt w:val="bullet"/>
+      <w:lvlText w:val=""/>
+      <w:lvlJc w:val="left"/>
+      <w:pPr>
+        <w:tabs>
+          <w:tab w:val="num" w:pos="2160"/>
+        </w:tabs>
+        <w:ind w:left="2160" w:hanging="360"/>
+      </w:pPr>
+      <w:rPr>
+        <w:rFonts w:ascii="Wingdings" w:hAnsi="Wingdings" w:hint="default"/>
+        <w:sz w:val="20"/>
+      </w:rPr>
+    </w:lvl>
+    <w:lvl w:ilvl="3" w:tentative="1">
+      <w:start w:val="1"/>
+      <w:numFmt w:val="bullet"/>
+      <w:lvlText w:val=""/>
+      <w:lvlJc w:val="left"/>
+      <w:pPr>
+        <w:tabs>
+          <w:tab w:val="num" w:pos="2880"/>
+        </w:tabs>
+        <w:ind w:left="2880" w:hanging="360"/>
+      </w:pPr>
+      <w:rPr>
+        <w:rFonts w:ascii="Wingdings" w:hAnsi="Wingdings" w:hint="default"/>
+        <w:sz w:val="20"/>
+      </w:rPr>
+    </w:lvl>
+    <w:lvl w:ilvl="4" w:tentative="1">
+      <w:start w:val="1"/>
+      <w:numFmt w:val="bullet"/>
+      <w:lvlText w:val=""/>
+      <w:lvlJc w:val="left"/>
+      <w:pPr>
+        <w:tabs>
+          <w:tab w:val="num" w:pos="3600"/>
+        </w:tabs>
+        <w:ind w:left="3600" w:hanging="360"/>
+      </w:pPr>
+      <w:rPr>
+        <w:rFonts w:ascii="Wingdings" w:hAnsi="Wingdings" w:hint="default"/>
+        <w:sz w:val="20"/>
+      </w:rPr>
+    </w:lvl>
+    <w:lvl w:ilvl="5" w:tentative="1">
+      <w:start w:val="1"/>
+      <w:numFmt w:val="bullet"/>
+      <w:lvlText w:val=""/>
+      <w:lvlJc w:val="left"/>
+      <w:pPr>
+        <w:tabs>
+          <w:tab w:val="num" w:pos="4320"/>
+        </w:tabs>
+        <w:ind w:left="4320" w:hanging="360"/>
+      </w:pPr>
+      <w:rPr>
+        <w:rFonts w:ascii="Wingdings" w:hAnsi="Wingdings" w:hint="default"/>
+        <w:sz w:val="20"/>
+      </w:rPr>
+    </w:lvl>
+    <w:lvl w:ilvl="6" w:tentative="1">
+      <w:start w:val="1"/>
+      <w:numFmt w:val="bullet"/>
+      <w:lvlText w:val=""/>
+      <w:lvlJc w:val="left"/>
+      <w:pPr>
+        <w:tabs>
+          <w:tab w:val="num" w:pos="5040"/>
+        </w:tabs>
+        <w:ind w:left="5040" w:hanging="360"/>
+      </w:pPr>
+      <w:rPr>
+        <w:rFonts w:ascii="Wingdings" w:hAnsi="Wingdings" w:hint="default"/>
+        <w:sz w:val="20"/>
+      </w:rPr>
+    </w:lvl>
+    <w:lvl w:ilvl="7" w:tentative="1">
+      <w:start w:val="1"/>
+      <w:numFmt w:val="bullet"/>
+      <w:lvlText w:val=""/>
+      <w:lvlJc w:val="left"/>
+      <w:pPr>
+        <w:tabs>
+          <w:tab w:val="num" w:pos="5760"/>
+        </w:tabs>
+        <w:ind w:left="5760" w:hanging="360"/>
+      </w:pPr>
+      <w:rPr>
+        <w:rFonts w:ascii="Wingdings" w:hAnsi="Wingdings" w:hint="default"/>
+        <w:sz w:val="20"/>
+      </w:rPr>
+    </w:lvl>
+    <w:lvl w:ilvl="8" w:tentative="1">
+      <w:start w:val="1"/>
+      <w:numFmt w:val="bullet"/>
+      <w:lvlText w:val=""/>
+      <w:lvlJc w:val="left"/>
+      <w:pPr>
+        <w:tabs>
+          <w:tab w:val="num" w:pos="6480"/>
+        </w:tabs>
+        <w:ind w:left="6480" w:hanging="360"/>
+      </w:pPr>
+      <w:rPr>
+        <w:rFonts w:ascii="Wingdings" w:hAnsi="Wingdings" w:hint="default"/>
+        <w:sz w:val="20"/>
+      </w:rPr>
+    </w:lvl>
+  </w:abstractNum>
+  <w:abstractNum w:abstractNumId="4" w15:restartNumberingAfterBreak="0">
     <w:nsid w:val="09ED7297"/>
     <w:multiLevelType w:val="hybridMultilevel"/>
     <w:tmpl w:val="04F4405A"/>
@@ -1744,7 +3187,7 @@
       </w:rPr>
     </w:lvl>
   </w:abstractNum>
-  <w:abstractNum w:abstractNumId="3" w15:restartNumberingAfterBreak="0">
+  <w:abstractNum w:abstractNumId="5" w15:restartNumberingAfterBreak="0">
     <w:nsid w:val="0CBE0096"/>
     <w:multiLevelType w:val="hybridMultilevel"/>
     <w:tmpl w:val="CCF21406"/>
@@ -1857,7 +3300,7 @@
       </w:rPr>
     </w:lvl>
   </w:abstractNum>
-  <w:abstractNum w:abstractNumId="4" w15:restartNumberingAfterBreak="0">
+  <w:abstractNum w:abstractNumId="6" w15:restartNumberingAfterBreak="0">
     <w:nsid w:val="13C9389E"/>
     <w:multiLevelType w:val="hybridMultilevel"/>
     <w:tmpl w:val="D65E4E38"/>
@@ -1970,7 +3413,120 @@
       </w:rPr>
     </w:lvl>
   </w:abstractNum>
-  <w:abstractNum w:abstractNumId="5" w15:restartNumberingAfterBreak="0">
+  <w:abstractNum w:abstractNumId="7" w15:restartNumberingAfterBreak="0">
+    <w:nsid w:val="29E73CBB"/>
+    <w:multiLevelType w:val="hybridMultilevel"/>
+    <w:tmpl w:val="03EA7782"/>
+    <w:lvl w:ilvl="0" w:tplc="8026DAFE">
+      <w:start w:val="1"/>
+      <w:numFmt w:val="bullet"/>
+      <w:lvlText w:val=""/>
+      <w:lvlJc w:val="left"/>
+      <w:pPr>
+        <w:ind w:left="1506" w:hanging="360"/>
+      </w:pPr>
+      <w:rPr>
+        <w:rFonts w:ascii="Symbol" w:hAnsi="Symbol" w:hint="default"/>
+      </w:rPr>
+    </w:lvl>
+    <w:lvl w:ilvl="1" w:tplc="04190003" w:tentative="1">
+      <w:start w:val="1"/>
+      <w:numFmt w:val="bullet"/>
+      <w:lvlText w:val="o"/>
+      <w:lvlJc w:val="left"/>
+      <w:pPr>
+        <w:ind w:left="2226" w:hanging="360"/>
+      </w:pPr>
+      <w:rPr>
+        <w:rFonts w:ascii="Courier New" w:hAnsi="Courier New" w:cs="Courier New" w:hint="default"/>
+      </w:rPr>
+    </w:lvl>
+    <w:lvl w:ilvl="2" w:tplc="04190005" w:tentative="1">
+      <w:start w:val="1"/>
+      <w:numFmt w:val="bullet"/>
+      <w:lvlText w:val=""/>
+      <w:lvlJc w:val="left"/>
+      <w:pPr>
+        <w:ind w:left="2946" w:hanging="360"/>
+      </w:pPr>
+      <w:rPr>
+        <w:rFonts w:ascii="Wingdings" w:hAnsi="Wingdings" w:cs="Wingdings" w:hint="default"/>
+      </w:rPr>
+    </w:lvl>
+    <w:lvl w:ilvl="3" w:tplc="04190001" w:tentative="1">
+      <w:start w:val="1"/>
+      <w:numFmt w:val="bullet"/>
+      <w:lvlText w:val=""/>
+      <w:lvlJc w:val="left"/>
+      <w:pPr>
+        <w:ind w:left="3666" w:hanging="360"/>
+      </w:pPr>
+      <w:rPr>
+        <w:rFonts w:ascii="Symbol" w:hAnsi="Symbol" w:cs="Symbol" w:hint="default"/>
+      </w:rPr>
+    </w:lvl>
+    <w:lvl w:ilvl="4" w:tplc="04190003" w:tentative="1">
+      <w:start w:val="1"/>
+      <w:numFmt w:val="bullet"/>
+      <w:lvlText w:val="o"/>
+      <w:lvlJc w:val="left"/>
+      <w:pPr>
+        <w:ind w:left="4386" w:hanging="360"/>
+      </w:pPr>
+      <w:rPr>
+        <w:rFonts w:ascii="Courier New" w:hAnsi="Courier New" w:cs="Courier New" w:hint="default"/>
+      </w:rPr>
+    </w:lvl>
+    <w:lvl w:ilvl="5" w:tplc="04190005" w:tentative="1">
+      <w:start w:val="1"/>
+      <w:numFmt w:val="bullet"/>
+      <w:lvlText w:val=""/>
+      <w:lvlJc w:val="left"/>
+      <w:pPr>
+        <w:ind w:left="5106" w:hanging="360"/>
+      </w:pPr>
+      <w:rPr>
+        <w:rFonts w:ascii="Wingdings" w:hAnsi="Wingdings" w:cs="Wingdings" w:hint="default"/>
+      </w:rPr>
+    </w:lvl>
+    <w:lvl w:ilvl="6" w:tplc="04190001" w:tentative="1">
+      <w:start w:val="1"/>
+      <w:numFmt w:val="bullet"/>
+      <w:lvlText w:val=""/>
+      <w:lvlJc w:val="left"/>
+      <w:pPr>
+        <w:ind w:left="5826" w:hanging="360"/>
+      </w:pPr>
+      <w:rPr>
+        <w:rFonts w:ascii="Symbol" w:hAnsi="Symbol" w:cs="Symbol" w:hint="default"/>
+      </w:rPr>
+    </w:lvl>
+    <w:lvl w:ilvl="7" w:tplc="04190003" w:tentative="1">
+      <w:start w:val="1"/>
+      <w:numFmt w:val="bullet"/>
+      <w:lvlText w:val="o"/>
+      <w:lvlJc w:val="left"/>
+      <w:pPr>
+        <w:ind w:left="6546" w:hanging="360"/>
+      </w:pPr>
+      <w:rPr>
+        <w:rFonts w:ascii="Courier New" w:hAnsi="Courier New" w:cs="Courier New" w:hint="default"/>
+      </w:rPr>
+    </w:lvl>
+    <w:lvl w:ilvl="8" w:tplc="04190005" w:tentative="1">
+      <w:start w:val="1"/>
+      <w:numFmt w:val="bullet"/>
+      <w:lvlText w:val=""/>
+      <w:lvlJc w:val="left"/>
+      <w:pPr>
+        <w:ind w:left="7266" w:hanging="360"/>
+      </w:pPr>
+      <w:rPr>
+        <w:rFonts w:ascii="Wingdings" w:hAnsi="Wingdings" w:cs="Wingdings" w:hint="default"/>
+      </w:rPr>
+    </w:lvl>
+  </w:abstractNum>
+  <w:abstractNum w:abstractNumId="8" w15:restartNumberingAfterBreak="0">
     <w:nsid w:val="2CAC7AF1"/>
     <w:multiLevelType w:val="hybridMultilevel"/>
     <w:tmpl w:val="3B848C1A"/>
@@ -2083,7 +3639,7 @@
       </w:rPr>
     </w:lvl>
   </w:abstractNum>
-  <w:abstractNum w:abstractNumId="6" w15:restartNumberingAfterBreak="0">
+  <w:abstractNum w:abstractNumId="9" w15:restartNumberingAfterBreak="0">
     <w:nsid w:val="2FB14F3C"/>
     <w:multiLevelType w:val="hybridMultilevel"/>
     <w:tmpl w:val="30602638"/>
@@ -2172,7 +3728,120 @@
       </w:pPr>
     </w:lvl>
   </w:abstractNum>
-  <w:abstractNum w:abstractNumId="7" w15:restartNumberingAfterBreak="0">
+  <w:abstractNum w:abstractNumId="10" w15:restartNumberingAfterBreak="0">
+    <w:nsid w:val="43C34F52"/>
+    <w:multiLevelType w:val="hybridMultilevel"/>
+    <w:tmpl w:val="863E611E"/>
+    <w:lvl w:ilvl="0" w:tplc="8026DAFE">
+      <w:start w:val="1"/>
+      <w:numFmt w:val="bullet"/>
+      <w:lvlText w:val=""/>
+      <w:lvlJc w:val="left"/>
+      <w:pPr>
+        <w:ind w:left="1429" w:hanging="360"/>
+      </w:pPr>
+      <w:rPr>
+        <w:rFonts w:ascii="Symbol" w:hAnsi="Symbol" w:hint="default"/>
+      </w:rPr>
+    </w:lvl>
+    <w:lvl w:ilvl="1" w:tplc="04190003" w:tentative="1">
+      <w:start w:val="1"/>
+      <w:numFmt w:val="bullet"/>
+      <w:lvlText w:val="o"/>
+      <w:lvlJc w:val="left"/>
+      <w:pPr>
+        <w:ind w:left="2149" w:hanging="360"/>
+      </w:pPr>
+      <w:rPr>
+        <w:rFonts w:ascii="Courier New" w:hAnsi="Courier New" w:cs="Courier New" w:hint="default"/>
+      </w:rPr>
+    </w:lvl>
+    <w:lvl w:ilvl="2" w:tplc="04190005" w:tentative="1">
+      <w:start w:val="1"/>
+      <w:numFmt w:val="bullet"/>
+      <w:lvlText w:val=""/>
+      <w:lvlJc w:val="left"/>
+      <w:pPr>
+        <w:ind w:left="2869" w:hanging="360"/>
+      </w:pPr>
+      <w:rPr>
+        <w:rFonts w:ascii="Wingdings" w:hAnsi="Wingdings" w:hint="default"/>
+      </w:rPr>
+    </w:lvl>
+    <w:lvl w:ilvl="3" w:tplc="04190001" w:tentative="1">
+      <w:start w:val="1"/>
+      <w:numFmt w:val="bullet"/>
+      <w:lvlText w:val=""/>
+      <w:lvlJc w:val="left"/>
+      <w:pPr>
+        <w:ind w:left="3589" w:hanging="360"/>
+      </w:pPr>
+      <w:rPr>
+        <w:rFonts w:ascii="Symbol" w:hAnsi="Symbol" w:hint="default"/>
+      </w:rPr>
+    </w:lvl>
+    <w:lvl w:ilvl="4" w:tplc="04190003" w:tentative="1">
+      <w:start w:val="1"/>
+      <w:numFmt w:val="bullet"/>
+      <w:lvlText w:val="o"/>
+      <w:lvlJc w:val="left"/>
+      <w:pPr>
+        <w:ind w:left="4309" w:hanging="360"/>
+      </w:pPr>
+      <w:rPr>
+        <w:rFonts w:ascii="Courier New" w:hAnsi="Courier New" w:cs="Courier New" w:hint="default"/>
+      </w:rPr>
+    </w:lvl>
+    <w:lvl w:ilvl="5" w:tplc="04190005" w:tentative="1">
+      <w:start w:val="1"/>
+      <w:numFmt w:val="bullet"/>
+      <w:lvlText w:val=""/>
+      <w:lvlJc w:val="left"/>
+      <w:pPr>
+        <w:ind w:left="5029" w:hanging="360"/>
+      </w:pPr>
+      <w:rPr>
+        <w:rFonts w:ascii="Wingdings" w:hAnsi="Wingdings" w:hint="default"/>
+      </w:rPr>
+    </w:lvl>
+    <w:lvl w:ilvl="6" w:tplc="04190001" w:tentative="1">
+      <w:start w:val="1"/>
+      <w:numFmt w:val="bullet"/>
+      <w:lvlText w:val=""/>
+      <w:lvlJc w:val="left"/>
+      <w:pPr>
+        <w:ind w:left="5749" w:hanging="360"/>
+      </w:pPr>
+      <w:rPr>
+        <w:rFonts w:ascii="Symbol" w:hAnsi="Symbol" w:hint="default"/>
+      </w:rPr>
+    </w:lvl>
+    <w:lvl w:ilvl="7" w:tplc="04190003" w:tentative="1">
+      <w:start w:val="1"/>
+      <w:numFmt w:val="bullet"/>
+      <w:lvlText w:val="o"/>
+      <w:lvlJc w:val="left"/>
+      <w:pPr>
+        <w:ind w:left="6469" w:hanging="360"/>
+      </w:pPr>
+      <w:rPr>
+        <w:rFonts w:ascii="Courier New" w:hAnsi="Courier New" w:cs="Courier New" w:hint="default"/>
+      </w:rPr>
+    </w:lvl>
+    <w:lvl w:ilvl="8" w:tplc="04190005" w:tentative="1">
+      <w:start w:val="1"/>
+      <w:numFmt w:val="bullet"/>
+      <w:lvlText w:val=""/>
+      <w:lvlJc w:val="left"/>
+      <w:pPr>
+        <w:ind w:left="7189" w:hanging="360"/>
+      </w:pPr>
+      <w:rPr>
+        <w:rFonts w:ascii="Wingdings" w:hAnsi="Wingdings" w:hint="default"/>
+      </w:rPr>
+    </w:lvl>
+  </w:abstractNum>
+  <w:abstractNum w:abstractNumId="11" w15:restartNumberingAfterBreak="0">
     <w:nsid w:val="4668551C"/>
     <w:multiLevelType w:val="hybridMultilevel"/>
     <w:tmpl w:val="A2122990"/>
@@ -2285,7 +3954,120 @@
       </w:rPr>
     </w:lvl>
   </w:abstractNum>
-  <w:abstractNum w:abstractNumId="8" w15:restartNumberingAfterBreak="0">
+  <w:abstractNum w:abstractNumId="12" w15:restartNumberingAfterBreak="0">
+    <w:nsid w:val="46DE7599"/>
+    <w:multiLevelType w:val="hybridMultilevel"/>
+    <w:tmpl w:val="688C1F90"/>
+    <w:lvl w:ilvl="0" w:tplc="8026DAFE">
+      <w:start w:val="1"/>
+      <w:numFmt w:val="bullet"/>
+      <w:lvlText w:val=""/>
+      <w:lvlJc w:val="left"/>
+      <w:pPr>
+        <w:ind w:left="1146" w:hanging="360"/>
+      </w:pPr>
+      <w:rPr>
+        <w:rFonts w:ascii="Symbol" w:hAnsi="Symbol" w:hint="default"/>
+      </w:rPr>
+    </w:lvl>
+    <w:lvl w:ilvl="1" w:tplc="04190003" w:tentative="1">
+      <w:start w:val="1"/>
+      <w:numFmt w:val="bullet"/>
+      <w:lvlText w:val="o"/>
+      <w:lvlJc w:val="left"/>
+      <w:pPr>
+        <w:ind w:left="1866" w:hanging="360"/>
+      </w:pPr>
+      <w:rPr>
+        <w:rFonts w:ascii="Courier New" w:hAnsi="Courier New" w:cs="Courier New" w:hint="default"/>
+      </w:rPr>
+    </w:lvl>
+    <w:lvl w:ilvl="2" w:tplc="04190005" w:tentative="1">
+      <w:start w:val="1"/>
+      <w:numFmt w:val="bullet"/>
+      <w:lvlText w:val=""/>
+      <w:lvlJc w:val="left"/>
+      <w:pPr>
+        <w:ind w:left="2586" w:hanging="360"/>
+      </w:pPr>
+      <w:rPr>
+        <w:rFonts w:ascii="Wingdings" w:hAnsi="Wingdings" w:cs="Wingdings" w:hint="default"/>
+      </w:rPr>
+    </w:lvl>
+    <w:lvl w:ilvl="3" w:tplc="04190001" w:tentative="1">
+      <w:start w:val="1"/>
+      <w:numFmt w:val="bullet"/>
+      <w:lvlText w:val=""/>
+      <w:lvlJc w:val="left"/>
+      <w:pPr>
+        <w:ind w:left="3306" w:hanging="360"/>
+      </w:pPr>
+      <w:rPr>
+        <w:rFonts w:ascii="Symbol" w:hAnsi="Symbol" w:cs="Symbol" w:hint="default"/>
+      </w:rPr>
+    </w:lvl>
+    <w:lvl w:ilvl="4" w:tplc="04190003" w:tentative="1">
+      <w:start w:val="1"/>
+      <w:numFmt w:val="bullet"/>
+      <w:lvlText w:val="o"/>
+      <w:lvlJc w:val="left"/>
+      <w:pPr>
+        <w:ind w:left="4026" w:hanging="360"/>
+      </w:pPr>
+      <w:rPr>
+        <w:rFonts w:ascii="Courier New" w:hAnsi="Courier New" w:cs="Courier New" w:hint="default"/>
+      </w:rPr>
+    </w:lvl>
+    <w:lvl w:ilvl="5" w:tplc="04190005" w:tentative="1">
+      <w:start w:val="1"/>
+      <w:numFmt w:val="bullet"/>
+      <w:lvlText w:val=""/>
+      <w:lvlJc w:val="left"/>
+      <w:pPr>
+        <w:ind w:left="4746" w:hanging="360"/>
+      </w:pPr>
+      <w:rPr>
+        <w:rFonts w:ascii="Wingdings" w:hAnsi="Wingdings" w:cs="Wingdings" w:hint="default"/>
+      </w:rPr>
+    </w:lvl>
+    <w:lvl w:ilvl="6" w:tplc="04190001" w:tentative="1">
+      <w:start w:val="1"/>
+      <w:numFmt w:val="bullet"/>
+      <w:lvlText w:val=""/>
+      <w:lvlJc w:val="left"/>
+      <w:pPr>
+        <w:ind w:left="5466" w:hanging="360"/>
+      </w:pPr>
+      <w:rPr>
+        <w:rFonts w:ascii="Symbol" w:hAnsi="Symbol" w:cs="Symbol" w:hint="default"/>
+      </w:rPr>
+    </w:lvl>
+    <w:lvl w:ilvl="7" w:tplc="04190003" w:tentative="1">
+      <w:start w:val="1"/>
+      <w:numFmt w:val="bullet"/>
+      <w:lvlText w:val="o"/>
+      <w:lvlJc w:val="left"/>
+      <w:pPr>
+        <w:ind w:left="6186" w:hanging="360"/>
+      </w:pPr>
+      <w:rPr>
+        <w:rFonts w:ascii="Courier New" w:hAnsi="Courier New" w:cs="Courier New" w:hint="default"/>
+      </w:rPr>
+    </w:lvl>
+    <w:lvl w:ilvl="8" w:tplc="04190005" w:tentative="1">
+      <w:start w:val="1"/>
+      <w:numFmt w:val="bullet"/>
+      <w:lvlText w:val=""/>
+      <w:lvlJc w:val="left"/>
+      <w:pPr>
+        <w:ind w:left="6906" w:hanging="360"/>
+      </w:pPr>
+      <w:rPr>
+        <w:rFonts w:ascii="Wingdings" w:hAnsi="Wingdings" w:cs="Wingdings" w:hint="default"/>
+      </w:rPr>
+    </w:lvl>
+  </w:abstractNum>
+  <w:abstractNum w:abstractNumId="13" w15:restartNumberingAfterBreak="0">
     <w:nsid w:val="52D911A5"/>
     <w:multiLevelType w:val="hybridMultilevel"/>
     <w:tmpl w:val="A4EEA908"/>
@@ -2398,7 +4180,156 @@
       </w:rPr>
     </w:lvl>
   </w:abstractNum>
-  <w:abstractNum w:abstractNumId="9" w15:restartNumberingAfterBreak="0">
+  <w:abstractNum w:abstractNumId="14" w15:restartNumberingAfterBreak="0">
+    <w:nsid w:val="58410080"/>
+    <w:multiLevelType w:val="multilevel"/>
+    <w:tmpl w:val="DBB68356"/>
+    <w:lvl w:ilvl="0">
+      <w:start w:val="1"/>
+      <w:numFmt w:val="bullet"/>
+      <w:lvlText w:val=""/>
+      <w:lvlJc w:val="left"/>
+      <w:pPr>
+        <w:tabs>
+          <w:tab w:val="num" w:pos="720"/>
+        </w:tabs>
+        <w:ind w:left="720" w:hanging="360"/>
+      </w:pPr>
+      <w:rPr>
+        <w:rFonts w:ascii="Symbol" w:hAnsi="Symbol" w:hint="default"/>
+        <w:sz w:val="20"/>
+      </w:rPr>
+    </w:lvl>
+    <w:lvl w:ilvl="1" w:tentative="1">
+      <w:start w:val="1"/>
+      <w:numFmt w:val="bullet"/>
+      <w:lvlText w:val="o"/>
+      <w:lvlJc w:val="left"/>
+      <w:pPr>
+        <w:tabs>
+          <w:tab w:val="num" w:pos="1440"/>
+        </w:tabs>
+        <w:ind w:left="1440" w:hanging="360"/>
+      </w:pPr>
+      <w:rPr>
+        <w:rFonts w:ascii="Courier New" w:hAnsi="Courier New" w:hint="default"/>
+        <w:sz w:val="20"/>
+      </w:rPr>
+    </w:lvl>
+    <w:lvl w:ilvl="2" w:tentative="1">
+      <w:start w:val="1"/>
+      <w:numFmt w:val="bullet"/>
+      <w:lvlText w:val=""/>
+      <w:lvlJc w:val="left"/>
+      <w:pPr>
+        <w:tabs>
+          <w:tab w:val="num" w:pos="2160"/>
+        </w:tabs>
+        <w:ind w:left="2160" w:hanging="360"/>
+      </w:pPr>
+      <w:rPr>
+        <w:rFonts w:ascii="Wingdings" w:hAnsi="Wingdings" w:hint="default"/>
+        <w:sz w:val="20"/>
+      </w:rPr>
+    </w:lvl>
+    <w:lvl w:ilvl="3" w:tentative="1">
+      <w:start w:val="1"/>
+      <w:numFmt w:val="bullet"/>
+      <w:lvlText w:val=""/>
+      <w:lvlJc w:val="left"/>
+      <w:pPr>
+        <w:tabs>
+          <w:tab w:val="num" w:pos="2880"/>
+        </w:tabs>
+        <w:ind w:left="2880" w:hanging="360"/>
+      </w:pPr>
+      <w:rPr>
+        <w:rFonts w:ascii="Wingdings" w:hAnsi="Wingdings" w:hint="default"/>
+        <w:sz w:val="20"/>
+      </w:rPr>
+    </w:lvl>
+    <w:lvl w:ilvl="4" w:tentative="1">
+      <w:start w:val="1"/>
+      <w:numFmt w:val="bullet"/>
+      <w:lvlText w:val=""/>
+      <w:lvlJc w:val="left"/>
+      <w:pPr>
+        <w:tabs>
+          <w:tab w:val="num" w:pos="3600"/>
+        </w:tabs>
+        <w:ind w:left="3600" w:hanging="360"/>
+      </w:pPr>
+      <w:rPr>
+        <w:rFonts w:ascii="Wingdings" w:hAnsi="Wingdings" w:hint="default"/>
+        <w:sz w:val="20"/>
+      </w:rPr>
+    </w:lvl>
+    <w:lvl w:ilvl="5" w:tentative="1">
+      <w:start w:val="1"/>
+      <w:numFmt w:val="bullet"/>
+      <w:lvlText w:val=""/>
+      <w:lvlJc w:val="left"/>
+      <w:pPr>
+        <w:tabs>
+          <w:tab w:val="num" w:pos="4320"/>
+        </w:tabs>
+        <w:ind w:left="4320" w:hanging="360"/>
+      </w:pPr>
+      <w:rPr>
+        <w:rFonts w:ascii="Wingdings" w:hAnsi="Wingdings" w:hint="default"/>
+        <w:sz w:val="20"/>
+      </w:rPr>
+    </w:lvl>
+    <w:lvl w:ilvl="6" w:tentative="1">
+      <w:start w:val="1"/>
+      <w:numFmt w:val="bullet"/>
+      <w:lvlText w:val=""/>
+      <w:lvlJc w:val="left"/>
+      <w:pPr>
+        <w:tabs>
+          <w:tab w:val="num" w:pos="5040"/>
+        </w:tabs>
+        <w:ind w:left="5040" w:hanging="360"/>
+      </w:pPr>
+      <w:rPr>
+        <w:rFonts w:ascii="Wingdings" w:hAnsi="Wingdings" w:hint="default"/>
+        <w:sz w:val="20"/>
+      </w:rPr>
+    </w:lvl>
+    <w:lvl w:ilvl="7" w:tentative="1">
+      <w:start w:val="1"/>
+      <w:numFmt w:val="bullet"/>
+      <w:lvlText w:val=""/>
+      <w:lvlJc w:val="left"/>
+      <w:pPr>
+        <w:tabs>
+          <w:tab w:val="num" w:pos="5760"/>
+        </w:tabs>
+        <w:ind w:left="5760" w:hanging="360"/>
+      </w:pPr>
+      <w:rPr>
+        <w:rFonts w:ascii="Wingdings" w:hAnsi="Wingdings" w:hint="default"/>
+        <w:sz w:val="20"/>
+      </w:rPr>
+    </w:lvl>
+    <w:lvl w:ilvl="8" w:tentative="1">
+      <w:start w:val="1"/>
+      <w:numFmt w:val="bullet"/>
+      <w:lvlText w:val=""/>
+      <w:lvlJc w:val="left"/>
+      <w:pPr>
+        <w:tabs>
+          <w:tab w:val="num" w:pos="6480"/>
+        </w:tabs>
+        <w:ind w:left="6480" w:hanging="360"/>
+      </w:pPr>
+      <w:rPr>
+        <w:rFonts w:ascii="Wingdings" w:hAnsi="Wingdings" w:hint="default"/>
+        <w:sz w:val="20"/>
+      </w:rPr>
+    </w:lvl>
+  </w:abstractNum>
+  <w:abstractNum w:abstractNumId="15" w15:restartNumberingAfterBreak="0">
     <w:nsid w:val="60F30E6E"/>
     <w:multiLevelType w:val="hybridMultilevel"/>
     <w:tmpl w:val="9DE860F2"/>
@@ -2511,7 +4442,7 @@
       </w:rPr>
     </w:lvl>
   </w:abstractNum>
-  <w:abstractNum w:abstractNumId="10" w15:restartNumberingAfterBreak="0">
+  <w:abstractNum w:abstractNumId="16" w15:restartNumberingAfterBreak="0">
     <w:nsid w:val="6BDC1E32"/>
     <w:multiLevelType w:val="hybridMultilevel"/>
     <w:tmpl w:val="DA9C47A2"/>
@@ -2600,7 +4531,7 @@
       </w:pPr>
     </w:lvl>
   </w:abstractNum>
-  <w:abstractNum w:abstractNumId="11" w15:restartNumberingAfterBreak="0">
+  <w:abstractNum w:abstractNumId="17" w15:restartNumberingAfterBreak="0">
     <w:nsid w:val="6C1A6A58"/>
     <w:multiLevelType w:val="hybridMultilevel"/>
     <w:tmpl w:val="E28A870C"/>
@@ -2686,7 +4617,7 @@
       </w:pPr>
     </w:lvl>
   </w:abstractNum>
-  <w:abstractNum w:abstractNumId="12" w15:restartNumberingAfterBreak="0">
+  <w:abstractNum w:abstractNumId="18" w15:restartNumberingAfterBreak="0">
     <w:nsid w:val="72394358"/>
     <w:multiLevelType w:val="hybridMultilevel"/>
     <w:tmpl w:val="7C8C729E"/>
@@ -2775,7 +4706,7 @@
       </w:pPr>
     </w:lvl>
   </w:abstractNum>
-  <w:abstractNum w:abstractNumId="13" w15:restartNumberingAfterBreak="0">
+  <w:abstractNum w:abstractNumId="19" w15:restartNumberingAfterBreak="0">
     <w:nsid w:val="7B833220"/>
     <w:multiLevelType w:val="hybridMultilevel"/>
     <w:tmpl w:val="CF3A6CFA"/>
@@ -2865,7 +4796,7 @@
     </w:lvl>
   </w:abstractNum>
   <w:num w:numId="1">
-    <w:abstractNumId w:val="3"/>
+    <w:abstractNumId w:val="5"/>
     <w:lvlOverride w:ilvl="0">
       <w:startOverride w:val="1"/>
     </w:lvlOverride>
@@ -2895,7 +4826,7 @@
     </w:lvlOverride>
   </w:num>
   <w:num w:numId="2">
-    <w:abstractNumId w:val="9"/>
+    <w:abstractNumId w:val="15"/>
     <w:lvlOverride w:ilvl="0">
       <w:startOverride w:val="1"/>
     </w:lvlOverride>
@@ -2925,10 +4856,10 @@
     </w:lvlOverride>
   </w:num>
   <w:num w:numId="3">
-    <w:abstractNumId w:val="8"/>
+    <w:abstractNumId w:val="13"/>
   </w:num>
   <w:num w:numId="4">
-    <w:abstractNumId w:val="4"/>
+    <w:abstractNumId w:val="6"/>
     <w:lvlOverride w:ilvl="0">
       <w:startOverride w:val="1"/>
     </w:lvlOverride>
@@ -2958,7 +4889,7 @@
     </w:lvlOverride>
   </w:num>
   <w:num w:numId="5">
-    <w:abstractNumId w:val="5"/>
+    <w:abstractNumId w:val="8"/>
     <w:lvlOverride w:ilvl="0">
       <w:startOverride w:val="1"/>
     </w:lvlOverride>
@@ -2988,28 +4919,28 @@
     </w:lvlOverride>
   </w:num>
   <w:num w:numId="6">
-    <w:abstractNumId w:val="10"/>
+    <w:abstractNumId w:val="16"/>
   </w:num>
   <w:num w:numId="7">
     <w:abstractNumId w:val="0"/>
   </w:num>
   <w:num w:numId="8">
-    <w:abstractNumId w:val="12"/>
+    <w:abstractNumId w:val="18"/>
   </w:num>
   <w:num w:numId="9">
-    <w:abstractNumId w:val="13"/>
+    <w:abstractNumId w:val="19"/>
   </w:num>
   <w:num w:numId="10">
-    <w:abstractNumId w:val="1"/>
+    <w:abstractNumId w:val="2"/>
   </w:num>
   <w:num w:numId="11">
-    <w:abstractNumId w:val="6"/>
+    <w:abstractNumId w:val="9"/>
   </w:num>
   <w:num w:numId="12">
-    <w:abstractNumId w:val="2"/>
+    <w:abstractNumId w:val="4"/>
   </w:num>
   <w:num w:numId="13">
-    <w:abstractNumId w:val="11"/>
+    <w:abstractNumId w:val="17"/>
     <w:lvlOverride w:ilvl="0">
       <w:startOverride w:val="1"/>
     </w:lvlOverride>
@@ -3039,7 +4970,25 @@
     </w:lvlOverride>
   </w:num>
   <w:num w:numId="14">
+    <w:abstractNumId w:val="11"/>
+  </w:num>
+  <w:num w:numId="15">
+    <w:abstractNumId w:val="14"/>
+  </w:num>
+  <w:num w:numId="16">
+    <w:abstractNumId w:val="3"/>
+  </w:num>
+  <w:num w:numId="17">
+    <w:abstractNumId w:val="1"/>
+  </w:num>
+  <w:num w:numId="18">
     <w:abstractNumId w:val="7"/>
+  </w:num>
+  <w:num w:numId="19">
+    <w:abstractNumId w:val="10"/>
+  </w:num>
+  <w:num w:numId="20">
+    <w:abstractNumId w:val="12"/>
   </w:num>
 </w:numbering>
 </file>
@@ -3478,7 +5427,7 @@
     <w:uiPriority w:val="9"/>
     <w:unhideWhenUsed/>
     <w:qFormat/>
-    <w:rsid w:val="00AC48FB"/>
+    <w:rsid w:val="00011E28"/>
     <w:pPr>
       <w:keepNext/>
       <w:keepLines/>
@@ -3486,10 +5435,32 @@
       <w:outlineLvl w:val="1"/>
     </w:pPr>
     <w:rPr>
+      <w:rFonts w:ascii="Times New Roman" w:eastAsiaTheme="majorEastAsia" w:hAnsi="Times New Roman" w:cstheme="majorBidi"/>
+      <w:b/>
+      <w:sz w:val="28"/>
+      <w:szCs w:val="26"/>
+    </w:rPr>
+  </w:style>
+  <w:style w:type="paragraph" w:styleId="3">
+    <w:name w:val="heading 3"/>
+    <w:basedOn w:val="a"/>
+    <w:next w:val="a"/>
+    <w:link w:val="30"/>
+    <w:uiPriority w:val="9"/>
+    <w:unhideWhenUsed/>
+    <w:qFormat/>
+    <w:rsid w:val="006E68A2"/>
+    <w:pPr>
+      <w:keepNext/>
+      <w:keepLines/>
+      <w:spacing w:before="40" w:after="0"/>
+      <w:outlineLvl w:val="2"/>
+    </w:pPr>
+    <w:rPr>
       <w:rFonts w:asciiTheme="majorHAnsi" w:eastAsiaTheme="majorEastAsia" w:hAnsiTheme="majorHAnsi" w:cstheme="majorBidi"/>
-      <w:color w:val="365F91" w:themeColor="accent1" w:themeShade="BF"/>
-      <w:sz w:val="26"/>
-      <w:szCs w:val="26"/>
+      <w:color w:val="243F60" w:themeColor="accent1" w:themeShade="7F"/>
+      <w:sz w:val="24"/>
+      <w:szCs w:val="24"/>
     </w:rPr>
   </w:style>
   <w:style w:type="character" w:default="1" w:styleId="a0">
@@ -3742,17 +5713,21 @@
     <w:autoRedefine/>
     <w:uiPriority w:val="39"/>
     <w:unhideWhenUsed/>
-    <w:rsid w:val="00DF250C"/>
+    <w:rsid w:val="00C7591D"/>
     <w:pPr>
+      <w:tabs>
+        <w:tab w:val="right" w:leader="dot" w:pos="9344"/>
+      </w:tabs>
       <w:spacing w:after="100" w:line="259" w:lineRule="auto"/>
       <w:ind w:left="220"/>
     </w:pPr>
     <w:rPr>
-      <w:rFonts w:eastAsiaTheme="minorEastAsia" w:cs="Times New Roman"/>
+      <w:rFonts w:ascii="Times New Roman" w:eastAsiaTheme="minorEastAsia" w:hAnsi="Times New Roman" w:cs="Times New Roman"/>
+      <w:noProof/>
       <w:lang w:eastAsia="ru-RU"/>
     </w:rPr>
   </w:style>
-  <w:style w:type="paragraph" w:styleId="3">
+  <w:style w:type="paragraph" w:styleId="31">
     <w:name w:val="toc 3"/>
     <w:basedOn w:val="a"/>
     <w:next w:val="a"/>
@@ -3774,11 +5749,11 @@
     <w:basedOn w:val="a0"/>
     <w:link w:val="2"/>
     <w:uiPriority w:val="9"/>
-    <w:rsid w:val="00AC48FB"/>
+    <w:rsid w:val="00011E28"/>
     <w:rPr>
-      <w:rFonts w:asciiTheme="majorHAnsi" w:eastAsiaTheme="majorEastAsia" w:hAnsiTheme="majorHAnsi" w:cstheme="majorBidi"/>
-      <w:color w:val="365F91" w:themeColor="accent1" w:themeShade="BF"/>
-      <w:sz w:val="26"/>
+      <w:rFonts w:ascii="Times New Roman" w:eastAsiaTheme="majorEastAsia" w:hAnsi="Times New Roman" w:cstheme="majorBidi"/>
+      <w:b/>
+      <w:sz w:val="28"/>
       <w:szCs w:val="26"/>
     </w:rPr>
   </w:style>
@@ -3864,6 +5839,38 @@
       <w:color w:val="000000" w:themeColor="text1"/>
       <w:sz w:val="28"/>
       <w:szCs w:val="28"/>
+    </w:rPr>
+  </w:style>
+  <w:style w:type="character" w:customStyle="1" w:styleId="30">
+    <w:name w:val="Заголовок 3 Знак"/>
+    <w:basedOn w:val="a0"/>
+    <w:link w:val="3"/>
+    <w:uiPriority w:val="9"/>
+    <w:rsid w:val="006E68A2"/>
+    <w:rPr>
+      <w:rFonts w:asciiTheme="majorHAnsi" w:eastAsiaTheme="majorEastAsia" w:hAnsiTheme="majorHAnsi" w:cstheme="majorBidi"/>
+      <w:color w:val="243F60" w:themeColor="accent1" w:themeShade="7F"/>
+      <w:sz w:val="24"/>
+      <w:szCs w:val="24"/>
+    </w:rPr>
+  </w:style>
+  <w:style w:type="paragraph" w:styleId="af1">
+    <w:name w:val="caption"/>
+    <w:basedOn w:val="a"/>
+    <w:next w:val="a"/>
+    <w:uiPriority w:val="35"/>
+    <w:unhideWhenUsed/>
+    <w:qFormat/>
+    <w:rsid w:val="002212D8"/>
+    <w:pPr>
+      <w:spacing w:line="240" w:lineRule="auto"/>
+    </w:pPr>
+    <w:rPr>
+      <w:i/>
+      <w:iCs/>
+      <w:color w:val="1F497D" w:themeColor="text2"/>
+      <w:sz w:val="18"/>
+      <w:szCs w:val="18"/>
     </w:rPr>
   </w:style>
 </w:styles>
@@ -4159,7 +6166,7 @@
 </file>
 
 <file path=customXml/itemProps1.xml><?xml version="1.0" encoding="utf-8"?>
-<ds:datastoreItem xmlns:ds="http://schemas.openxmlformats.org/officeDocument/2006/customXml" ds:itemID="{01927D56-AC02-4279-956A-6B0DA5051F8A}">
+<ds:datastoreItem xmlns:ds="http://schemas.openxmlformats.org/officeDocument/2006/customXml" ds:itemID="{EC5D6DA6-5C7F-4420-A0DD-ADA321B7333E}">
   <ds:schemaRefs>
     <ds:schemaRef ds:uri="http://schemas.openxmlformats.org/officeDocument/2006/bibliography"/>
   </ds:schemaRefs>

</xml_diff>